<commit_message>
เพิ่ม Version Control Prototype
</commit_message>
<xml_diff>
--- a/Prototype/Version Control Prototype.docx
+++ b/Prototype/Version Control Prototype.docx
@@ -61,7 +61,7 @@
     <w:p>
       <w:pPr>
         <w:rPr>
-          <w:rFonts w:ascii="TH Sarabun New" w:hAnsi="TH Sarabun New" w:hint="cs"/>
+          <w:rFonts w:ascii="TH Sarabun New" w:hAnsi="TH Sarabun New"/>
           <w:sz w:val="32"/>
           <w:szCs w:val="32"/>
         </w:rPr>
@@ -109,15 +109,15 @@
       </w:tblPr>
       <w:tblGrid>
         <w:gridCol w:w="985"/>
-        <w:gridCol w:w="1800"/>
-        <w:gridCol w:w="2192"/>
+        <w:gridCol w:w="2070"/>
+        <w:gridCol w:w="1922"/>
         <w:gridCol w:w="1659"/>
         <w:gridCol w:w="1660"/>
       </w:tblGrid>
       <w:tr>
         <w:tc>
           <w:tcPr>
-            <w:tcW w:w="2785" w:type="dxa"/>
+            <w:tcW w:w="3055" w:type="dxa"/>
             <w:gridSpan w:val="2"/>
             <w:shd w:val="clear" w:color="auto" w:fill="70AD47" w:themeFill="accent6"/>
           </w:tcPr>
@@ -146,7 +146,7 @@
         </w:tc>
         <w:tc>
           <w:tcPr>
-            <w:tcW w:w="5511" w:type="dxa"/>
+            <w:tcW w:w="5241" w:type="dxa"/>
             <w:gridSpan w:val="3"/>
             <w:shd w:val="clear" w:color="auto" w:fill="E2EFD9" w:themeFill="accent6" w:themeFillTint="33"/>
           </w:tcPr>
@@ -184,7 +184,7 @@
         </w:trPr>
         <w:tc>
           <w:tcPr>
-            <w:tcW w:w="2785" w:type="dxa"/>
+            <w:tcW w:w="3055" w:type="dxa"/>
             <w:gridSpan w:val="2"/>
             <w:shd w:val="clear" w:color="auto" w:fill="70AD47" w:themeFill="accent6"/>
           </w:tcPr>
@@ -214,7 +214,7 @@
         </w:tc>
         <w:tc>
           <w:tcPr>
-            <w:tcW w:w="5511" w:type="dxa"/>
+            <w:tcW w:w="5241" w:type="dxa"/>
             <w:gridSpan w:val="3"/>
             <w:shd w:val="clear" w:color="auto" w:fill="E2EFD9" w:themeFill="accent6" w:themeFillTint="33"/>
           </w:tcPr>
@@ -232,7 +232,31 @@
                 <w:sz w:val="32"/>
                 <w:szCs w:val="32"/>
               </w:rPr>
-              <w:t>2.6.2</w:t>
+              <w:t>2.</w:t>
+            </w:r>
+            <w:r>
+              <w:rPr>
+                <w:rFonts w:ascii="TH Sarabun New" w:hAnsi="TH Sarabun New"/>
+                <w:sz w:val="32"/>
+                <w:szCs w:val="32"/>
+              </w:rPr>
+              <w:t>8</w:t>
+            </w:r>
+            <w:r>
+              <w:rPr>
+                <w:rFonts w:ascii="TH Sarabun New" w:hAnsi="TH Sarabun New"/>
+                <w:sz w:val="32"/>
+                <w:szCs w:val="32"/>
+              </w:rPr>
+              <w:t>.</w:t>
+            </w:r>
+            <w:r>
+              <w:rPr>
+                <w:rFonts w:ascii="TH Sarabun New" w:hAnsi="TH Sarabun New"/>
+                <w:sz w:val="32"/>
+                <w:szCs w:val="32"/>
+              </w:rPr>
+              <w:t>1</w:t>
             </w:r>
           </w:p>
         </w:tc>
@@ -240,7 +264,7 @@
       <w:tr>
         <w:tc>
           <w:tcPr>
-            <w:tcW w:w="2785" w:type="dxa"/>
+            <w:tcW w:w="3055" w:type="dxa"/>
             <w:gridSpan w:val="2"/>
             <w:shd w:val="clear" w:color="auto" w:fill="70AD47" w:themeFill="accent6"/>
           </w:tcPr>
@@ -270,7 +294,7 @@
         </w:tc>
         <w:tc>
           <w:tcPr>
-            <w:tcW w:w="5511" w:type="dxa"/>
+            <w:tcW w:w="5241" w:type="dxa"/>
             <w:gridSpan w:val="3"/>
             <w:shd w:val="clear" w:color="auto" w:fill="E2EFD9" w:themeFill="accent6" w:themeFillTint="33"/>
           </w:tcPr>
@@ -292,20 +316,20 @@
             </w:r>
             <w:r>
               <w:rPr>
-                <w:rFonts w:ascii="TH Sarabun New" w:hAnsi="TH Sarabun New" w:hint="cs"/>
-                <w:sz w:val="32"/>
-                <w:szCs w:val="32"/>
-                <w:cs/>
-              </w:rPr>
-              <w:t xml:space="preserve">ตุลาคม </w:t>
-            </w:r>
-            <w:r>
-              <w:rPr>
-                <w:rFonts w:ascii="TH Sarabun New" w:hAnsi="TH Sarabun New"/>
-                <w:sz w:val="32"/>
-                <w:szCs w:val="32"/>
-              </w:rPr>
-              <w:t>2564</w:t>
+                <w:rFonts w:ascii="TH Sarabun New" w:hAnsi="TH Sarabun New"/>
+                <w:sz w:val="32"/>
+                <w:szCs w:val="32"/>
+                <w:cs/>
+              </w:rPr>
+              <w:t>พฤศจิกายน</w:t>
+            </w:r>
+            <w:r>
+              <w:rPr>
+                <w:rFonts w:ascii="TH Sarabun New" w:hAnsi="TH Sarabun New"/>
+                <w:sz w:val="32"/>
+                <w:szCs w:val="32"/>
+              </w:rPr>
+              <w:t xml:space="preserve"> 2564</w:t>
             </w:r>
           </w:p>
         </w:tc>
@@ -313,7 +337,7 @@
       <w:tr>
         <w:tc>
           <w:tcPr>
-            <w:tcW w:w="2785" w:type="dxa"/>
+            <w:tcW w:w="3055" w:type="dxa"/>
             <w:gridSpan w:val="2"/>
             <w:shd w:val="clear" w:color="auto" w:fill="70AD47" w:themeFill="accent6"/>
           </w:tcPr>
@@ -354,7 +378,7 @@
         </w:tc>
         <w:tc>
           <w:tcPr>
-            <w:tcW w:w="5511" w:type="dxa"/>
+            <w:tcW w:w="5241" w:type="dxa"/>
             <w:gridSpan w:val="3"/>
             <w:shd w:val="clear" w:color="auto" w:fill="E2EFD9" w:themeFill="accent6" w:themeFillTint="33"/>
           </w:tcPr>
@@ -422,7 +446,7 @@
         </w:tc>
         <w:tc>
           <w:tcPr>
-            <w:tcW w:w="1800" w:type="dxa"/>
+            <w:tcW w:w="2070" w:type="dxa"/>
             <w:tcBorders>
               <w:bottom w:val="single" w:sz="4" w:space="0" w:color="auto"/>
             </w:tcBorders>
@@ -454,7 +478,7 @@
         </w:tc>
         <w:tc>
           <w:tcPr>
-            <w:tcW w:w="2192" w:type="dxa"/>
+            <w:tcW w:w="1922" w:type="dxa"/>
             <w:tcBorders>
               <w:bottom w:val="single" w:sz="4" w:space="0" w:color="auto"/>
             </w:tcBorders>
@@ -567,39 +591,112 @@
                 <w:cs/>
               </w:rPr>
             </w:pPr>
-          </w:p>
-        </w:tc>
-        <w:tc>
-          <w:tcPr>
-            <w:tcW w:w="1800" w:type="dxa"/>
-            <w:shd w:val="clear" w:color="auto" w:fill="auto"/>
-          </w:tcPr>
-          <w:p>
-            <w:pPr>
-              <w:jc w:val="center"/>
-              <w:rPr>
-                <w:rFonts w:ascii="TH Sarabun New" w:hAnsi="TH Sarabun New"/>
-                <w:sz w:val="32"/>
-                <w:szCs w:val="32"/>
-              </w:rPr>
-            </w:pPr>
-          </w:p>
-        </w:tc>
-        <w:tc>
-          <w:tcPr>
-            <w:tcW w:w="2192" w:type="dxa"/>
-            <w:shd w:val="clear" w:color="auto" w:fill="auto"/>
-          </w:tcPr>
-          <w:p>
-            <w:pPr>
-              <w:jc w:val="center"/>
-              <w:rPr>
-                <w:rFonts w:ascii="TH Sarabun New" w:hAnsi="TH Sarabun New"/>
-                <w:sz w:val="32"/>
-                <w:szCs w:val="32"/>
-                <w:cs/>
-              </w:rPr>
-            </w:pPr>
+            <w:r>
+              <w:rPr>
+                <w:rFonts w:ascii="TH Sarabun New" w:hAnsi="TH Sarabun New"/>
+                <w:sz w:val="32"/>
+                <w:szCs w:val="32"/>
+              </w:rPr>
+              <w:t>2.</w:t>
+            </w:r>
+            <w:r>
+              <w:rPr>
+                <w:rFonts w:ascii="TH Sarabun New" w:hAnsi="TH Sarabun New"/>
+                <w:sz w:val="32"/>
+                <w:szCs w:val="32"/>
+              </w:rPr>
+              <w:t>8</w:t>
+            </w:r>
+            <w:r>
+              <w:rPr>
+                <w:rFonts w:ascii="TH Sarabun New" w:hAnsi="TH Sarabun New"/>
+                <w:sz w:val="32"/>
+                <w:szCs w:val="32"/>
+              </w:rPr>
+              <w:t>.</w:t>
+            </w:r>
+            <w:r>
+              <w:rPr>
+                <w:rFonts w:ascii="TH Sarabun New" w:hAnsi="TH Sarabun New"/>
+                <w:sz w:val="32"/>
+                <w:szCs w:val="32"/>
+              </w:rPr>
+              <w:t>1</w:t>
+            </w:r>
+          </w:p>
+        </w:tc>
+        <w:tc>
+          <w:tcPr>
+            <w:tcW w:w="2070" w:type="dxa"/>
+            <w:shd w:val="clear" w:color="auto" w:fill="auto"/>
+          </w:tcPr>
+          <w:p>
+            <w:pPr>
+              <w:jc w:val="center"/>
+              <w:rPr>
+                <w:rFonts w:ascii="TH Sarabun New" w:hAnsi="TH Sarabun New"/>
+                <w:sz w:val="32"/>
+                <w:szCs w:val="32"/>
+              </w:rPr>
+            </w:pPr>
+            <w:r>
+              <w:rPr>
+                <w:rFonts w:ascii="TH Sarabun New" w:hAnsi="TH Sarabun New"/>
+                <w:sz w:val="32"/>
+                <w:szCs w:val="32"/>
+              </w:rPr>
+              <w:t xml:space="preserve">20 </w:t>
+            </w:r>
+            <w:r>
+              <w:rPr>
+                <w:rFonts w:ascii="TH Sarabun New" w:hAnsi="TH Sarabun New"/>
+                <w:sz w:val="32"/>
+                <w:szCs w:val="32"/>
+                <w:cs/>
+              </w:rPr>
+              <w:t>พฤศจิกายน</w:t>
+            </w:r>
+            <w:r>
+              <w:rPr>
+                <w:rFonts w:ascii="TH Sarabun New" w:hAnsi="TH Sarabun New"/>
+                <w:sz w:val="32"/>
+                <w:szCs w:val="32"/>
+              </w:rPr>
+              <w:t xml:space="preserve"> </w:t>
+            </w:r>
+            <w:r>
+              <w:rPr>
+                <w:rFonts w:ascii="TH Sarabun New" w:hAnsi="TH Sarabun New"/>
+                <w:sz w:val="32"/>
+                <w:szCs w:val="32"/>
+              </w:rPr>
+              <w:t>2564</w:t>
+            </w:r>
+          </w:p>
+        </w:tc>
+        <w:tc>
+          <w:tcPr>
+            <w:tcW w:w="1922" w:type="dxa"/>
+            <w:shd w:val="clear" w:color="auto" w:fill="auto"/>
+          </w:tcPr>
+          <w:p>
+            <w:pPr>
+              <w:rPr>
+                <w:rFonts w:ascii="TH Sarabun New" w:hAnsi="TH Sarabun New"/>
+                <w:sz w:val="32"/>
+                <w:szCs w:val="32"/>
+                <w:cs/>
+              </w:rPr>
+            </w:pPr>
+            <w:r>
+              <w:rPr>
+                <w:rFonts w:ascii="TH Sarabun New" w:hAnsi="TH Sarabun New" w:hint="cs"/>
+                <w:sz w:val="32"/>
+                <w:szCs w:val="32"/>
+                <w:cs/>
+              </w:rPr>
+              <w:t>แก้ไข</w:t>
+            </w:r>
           </w:p>
         </w:tc>
         <w:tc>
@@ -616,6 +713,32 @@
                 <w:szCs w:val="32"/>
               </w:rPr>
             </w:pPr>
+            <w:r>
+              <w:rPr>
+                <w:rFonts w:ascii="TH Sarabun New" w:hAnsi="TH Sarabun New"/>
+                <w:sz w:val="32"/>
+                <w:szCs w:val="32"/>
+                <w:cs/>
+              </w:rPr>
+              <w:t>ณัฐดนัย</w:t>
+            </w:r>
+            <w:r>
+              <w:rPr>
+                <w:rFonts w:ascii="TH Sarabun New" w:hAnsi="TH Sarabun New" w:hint="cs"/>
+                <w:sz w:val="32"/>
+                <w:szCs w:val="32"/>
+                <w:cs/>
+              </w:rPr>
+              <w:t xml:space="preserve"> </w:t>
+            </w:r>
+            <w:r>
+              <w:rPr>
+                <w:rFonts w:ascii="TH Sarabun New" w:hAnsi="TH Sarabun New"/>
+                <w:sz w:val="32"/>
+                <w:szCs w:val="32"/>
+              </w:rPr>
+              <w:t>(DM)</w:t>
+            </w:r>
           </w:p>
         </w:tc>
         <w:tc>
@@ -632,6 +755,23 @@
                 <w:szCs w:val="32"/>
               </w:rPr>
             </w:pPr>
+            <w:r>
+              <w:rPr>
+                <w:rFonts w:ascii="TH Sarabun New" w:hAnsi="TH Sarabun New" w:hint="cs"/>
+                <w:sz w:val="32"/>
+                <w:szCs w:val="32"/>
+                <w:cs/>
+              </w:rPr>
+              <w:t xml:space="preserve">สมาชิกทีม </w:t>
+            </w:r>
+            <w:r>
+              <w:rPr>
+                <w:rFonts w:ascii="TH Sarabun New" w:hAnsi="TH Sarabun New"/>
+                <w:sz w:val="32"/>
+                <w:szCs w:val="32"/>
+              </w:rPr>
+              <w:t>4</w:t>
+            </w:r>
           </w:p>
         </w:tc>
       </w:tr>
@@ -657,47 +797,31 @@
                 <w:sz w:val="32"/>
                 <w:szCs w:val="32"/>
               </w:rPr>
-              <w:t>2.6.</w:t>
-            </w:r>
-            <w:r>
-              <w:rPr>
-                <w:rFonts w:ascii="TH Sarabun New" w:hAnsi="TH Sarabun New"/>
-                <w:sz w:val="32"/>
-                <w:szCs w:val="32"/>
-              </w:rPr>
-              <w:t>2</w:t>
-            </w:r>
-          </w:p>
-        </w:tc>
-        <w:tc>
-          <w:tcPr>
-            <w:tcW w:w="1800" w:type="dxa"/>
-            <w:shd w:val="clear" w:color="auto" w:fill="auto"/>
-          </w:tcPr>
-          <w:p>
-            <w:pPr>
-              <w:jc w:val="center"/>
-              <w:rPr>
-                <w:rFonts w:ascii="TH Sarabun New" w:hAnsi="TH Sarabun New"/>
-                <w:sz w:val="32"/>
-                <w:szCs w:val="32"/>
-              </w:rPr>
-            </w:pPr>
-            <w:r>
-              <w:rPr>
-                <w:rFonts w:ascii="TH Sarabun New" w:hAnsi="TH Sarabun New"/>
-                <w:sz w:val="32"/>
-                <w:szCs w:val="32"/>
-              </w:rPr>
-              <w:t>20</w:t>
-            </w:r>
-            <w:r>
-              <w:rPr>
-                <w:rFonts w:ascii="TH Sarabun New" w:hAnsi="TH Sarabun New"/>
-                <w:sz w:val="32"/>
-                <w:szCs w:val="32"/>
-              </w:rPr>
-              <w:t xml:space="preserve"> </w:t>
+              <w:t>2.6.2</w:t>
+            </w:r>
+          </w:p>
+        </w:tc>
+        <w:tc>
+          <w:tcPr>
+            <w:tcW w:w="2070" w:type="dxa"/>
+            <w:shd w:val="clear" w:color="auto" w:fill="auto"/>
+          </w:tcPr>
+          <w:p>
+            <w:pPr>
+              <w:jc w:val="center"/>
+              <w:rPr>
+                <w:rFonts w:ascii="TH Sarabun New" w:hAnsi="TH Sarabun New"/>
+                <w:sz w:val="32"/>
+                <w:szCs w:val="32"/>
+              </w:rPr>
+            </w:pPr>
+            <w:r>
+              <w:rPr>
+                <w:rFonts w:ascii="TH Sarabun New" w:hAnsi="TH Sarabun New"/>
+                <w:sz w:val="32"/>
+                <w:szCs w:val="32"/>
+              </w:rPr>
+              <w:t xml:space="preserve">20 </w:t>
             </w:r>
             <w:r>
               <w:rPr>
@@ -720,13 +844,13 @@
         </w:tc>
         <w:tc>
           <w:tcPr>
-            <w:tcW w:w="2192" w:type="dxa"/>
-            <w:shd w:val="clear" w:color="auto" w:fill="auto"/>
-          </w:tcPr>
-          <w:p>
-            <w:pPr>
-              <w:rPr>
-                <w:rFonts w:ascii="TH Sarabun New" w:hAnsi="TH Sarabun New" w:hint="cs"/>
+            <w:tcW w:w="1922" w:type="dxa"/>
+            <w:shd w:val="clear" w:color="auto" w:fill="auto"/>
+          </w:tcPr>
+          <w:p>
+            <w:pPr>
+              <w:rPr>
+                <w:rFonts w:ascii="TH Sarabun New" w:hAnsi="TH Sarabun New"/>
                 <w:sz w:val="32"/>
                 <w:szCs w:val="32"/>
                 <w:cs/>
@@ -752,7 +876,7 @@
             <w:pPr>
               <w:jc w:val="center"/>
               <w:rPr>
-                <w:rFonts w:ascii="TH Sarabun New" w:hAnsi="TH Sarabun New" w:hint="cs"/>
+                <w:rFonts w:ascii="TH Sarabun New" w:hAnsi="TH Sarabun New"/>
                 <w:sz w:val="32"/>
                 <w:szCs w:val="32"/>
               </w:rPr>
@@ -847,33 +971,25 @@
         </w:tc>
         <w:tc>
           <w:tcPr>
-            <w:tcW w:w="1800" w:type="dxa"/>
-            <w:shd w:val="clear" w:color="auto" w:fill="auto"/>
-          </w:tcPr>
-          <w:p>
-            <w:pPr>
-              <w:jc w:val="center"/>
-              <w:rPr>
-                <w:rFonts w:ascii="TH Sarabun New" w:hAnsi="TH Sarabun New"/>
-                <w:sz w:val="32"/>
-                <w:szCs w:val="32"/>
-              </w:rPr>
-            </w:pPr>
-            <w:r>
-              <w:rPr>
-                <w:rFonts w:ascii="TH Sarabun New" w:hAnsi="TH Sarabun New"/>
-                <w:sz w:val="32"/>
-                <w:szCs w:val="32"/>
-              </w:rPr>
-              <w:t>19</w:t>
-            </w:r>
-            <w:r>
-              <w:rPr>
-                <w:rFonts w:ascii="TH Sarabun New" w:hAnsi="TH Sarabun New"/>
-                <w:sz w:val="32"/>
-                <w:szCs w:val="32"/>
-              </w:rPr>
-              <w:t xml:space="preserve"> </w:t>
+            <w:tcW w:w="2070" w:type="dxa"/>
+            <w:shd w:val="clear" w:color="auto" w:fill="auto"/>
+          </w:tcPr>
+          <w:p>
+            <w:pPr>
+              <w:jc w:val="center"/>
+              <w:rPr>
+                <w:rFonts w:ascii="TH Sarabun New" w:hAnsi="TH Sarabun New"/>
+                <w:sz w:val="32"/>
+                <w:szCs w:val="32"/>
+              </w:rPr>
+            </w:pPr>
+            <w:r>
+              <w:rPr>
+                <w:rFonts w:ascii="TH Sarabun New" w:hAnsi="TH Sarabun New"/>
+                <w:sz w:val="32"/>
+                <w:szCs w:val="32"/>
+              </w:rPr>
+              <w:t xml:space="preserve">19 </w:t>
             </w:r>
             <w:r>
               <w:rPr>
@@ -896,13 +1012,13 @@
         </w:tc>
         <w:tc>
           <w:tcPr>
-            <w:tcW w:w="2192" w:type="dxa"/>
-            <w:shd w:val="clear" w:color="auto" w:fill="auto"/>
-          </w:tcPr>
-          <w:p>
-            <w:pPr>
-              <w:rPr>
-                <w:rFonts w:ascii="TH Sarabun New" w:hAnsi="TH Sarabun New" w:hint="cs"/>
+            <w:tcW w:w="1922" w:type="dxa"/>
+            <w:shd w:val="clear" w:color="auto" w:fill="auto"/>
+          </w:tcPr>
+          <w:p>
+            <w:pPr>
+              <w:rPr>
+                <w:rFonts w:ascii="TH Sarabun New" w:hAnsi="TH Sarabun New"/>
                 <w:sz w:val="32"/>
                 <w:szCs w:val="32"/>
                 <w:cs/>
@@ -928,7 +1044,7 @@
             <w:pPr>
               <w:jc w:val="center"/>
               <w:rPr>
-                <w:rFonts w:ascii="TH Sarabun New" w:hAnsi="TH Sarabun New" w:hint="cs"/>
+                <w:rFonts w:ascii="TH Sarabun New" w:hAnsi="TH Sarabun New"/>
                 <w:sz w:val="32"/>
                 <w:szCs w:val="32"/>
               </w:rPr>
@@ -1023,7 +1139,7 @@
         </w:tc>
         <w:tc>
           <w:tcPr>
-            <w:tcW w:w="1800" w:type="dxa"/>
+            <w:tcW w:w="2070" w:type="dxa"/>
             <w:shd w:val="clear" w:color="auto" w:fill="auto"/>
           </w:tcPr>
           <w:p>
@@ -1064,7 +1180,7 @@
         </w:tc>
         <w:tc>
           <w:tcPr>
-            <w:tcW w:w="2192" w:type="dxa"/>
+            <w:tcW w:w="1922" w:type="dxa"/>
             <w:shd w:val="clear" w:color="auto" w:fill="auto"/>
           </w:tcPr>
           <w:p>
@@ -1227,7 +1343,7 @@
         </w:tc>
         <w:tc>
           <w:tcPr>
-            <w:tcW w:w="1800" w:type="dxa"/>
+            <w:tcW w:w="2070" w:type="dxa"/>
             <w:shd w:val="clear" w:color="auto" w:fill="auto"/>
           </w:tcPr>
           <w:p>
@@ -1268,13 +1384,13 @@
         </w:tc>
         <w:tc>
           <w:tcPr>
-            <w:tcW w:w="2192" w:type="dxa"/>
-            <w:shd w:val="clear" w:color="auto" w:fill="auto"/>
-          </w:tcPr>
-          <w:p>
-            <w:pPr>
-              <w:rPr>
-                <w:rFonts w:ascii="TH Sarabun New" w:hAnsi="TH Sarabun New" w:hint="cs"/>
+            <w:tcW w:w="1922" w:type="dxa"/>
+            <w:shd w:val="clear" w:color="auto" w:fill="auto"/>
+          </w:tcPr>
+          <w:p>
+            <w:pPr>
+              <w:rPr>
+                <w:rFonts w:ascii="TH Sarabun New" w:hAnsi="TH Sarabun New"/>
                 <w:sz w:val="32"/>
                 <w:szCs w:val="32"/>
                 <w:cs/>
@@ -1431,7 +1547,7 @@
         </w:tc>
         <w:tc>
           <w:tcPr>
-            <w:tcW w:w="1800" w:type="dxa"/>
+            <w:tcW w:w="2070" w:type="dxa"/>
             <w:shd w:val="clear" w:color="auto" w:fill="auto"/>
           </w:tcPr>
           <w:p>
@@ -1472,7 +1588,7 @@
         </w:tc>
         <w:tc>
           <w:tcPr>
-            <w:tcW w:w="2192" w:type="dxa"/>
+            <w:tcW w:w="1922" w:type="dxa"/>
             <w:shd w:val="clear" w:color="auto" w:fill="auto"/>
           </w:tcPr>
           <w:p>
@@ -1679,7 +1795,7 @@
         </w:tc>
         <w:tc>
           <w:tcPr>
-            <w:tcW w:w="1800" w:type="dxa"/>
+            <w:tcW w:w="2070" w:type="dxa"/>
             <w:shd w:val="clear" w:color="auto" w:fill="auto"/>
           </w:tcPr>
           <w:p>
@@ -1721,13 +1837,13 @@
         </w:tc>
         <w:tc>
           <w:tcPr>
-            <w:tcW w:w="2192" w:type="dxa"/>
-            <w:shd w:val="clear" w:color="auto" w:fill="auto"/>
-          </w:tcPr>
-          <w:p>
-            <w:pPr>
-              <w:rPr>
-                <w:rFonts w:ascii="TH Sarabun New" w:hAnsi="TH Sarabun New"/>
+            <w:tcW w:w="1922" w:type="dxa"/>
+            <w:shd w:val="clear" w:color="auto" w:fill="auto"/>
+          </w:tcPr>
+          <w:p>
+            <w:pPr>
+              <w:rPr>
+                <w:rFonts w:ascii="TH Sarabun New" w:hAnsi="TH Sarabun New" w:hint="cs"/>
                 <w:sz w:val="32"/>
                 <w:szCs w:val="32"/>
                 <w:cs/>
@@ -1832,26 +1948,392 @@
                 <w:sz w:val="32"/>
                 <w:szCs w:val="32"/>
               </w:rPr>
-              <w:t>1.1.1</w:t>
-            </w:r>
-          </w:p>
-        </w:tc>
-        <w:tc>
-          <w:tcPr>
-            <w:tcW w:w="1800" w:type="dxa"/>
-            <w:shd w:val="clear" w:color="auto" w:fill="auto"/>
-          </w:tcPr>
-          <w:p>
-            <w:pPr>
-              <w:jc w:val="center"/>
-            </w:pPr>
-            <w:r>
-              <w:rPr>
-                <w:rFonts w:ascii="TH Sarabun New" w:hAnsi="TH Sarabun New"/>
-                <w:sz w:val="32"/>
-                <w:szCs w:val="32"/>
-              </w:rPr>
-              <w:t xml:space="preserve">2 </w:t>
+              <w:t>1.8.1</w:t>
+            </w:r>
+          </w:p>
+        </w:tc>
+        <w:tc>
+          <w:tcPr>
+            <w:tcW w:w="2070" w:type="dxa"/>
+            <w:shd w:val="clear" w:color="auto" w:fill="auto"/>
+          </w:tcPr>
+          <w:p>
+            <w:pPr>
+              <w:jc w:val="center"/>
+              <w:rPr>
+                <w:rFonts w:ascii="TH Sarabun New" w:hAnsi="TH Sarabun New"/>
+                <w:sz w:val="32"/>
+                <w:szCs w:val="32"/>
+              </w:rPr>
+            </w:pPr>
+            <w:r>
+              <w:rPr>
+                <w:rFonts w:ascii="TH Sarabun New" w:hAnsi="TH Sarabun New"/>
+                <w:sz w:val="32"/>
+                <w:szCs w:val="32"/>
+              </w:rPr>
+              <w:t>20</w:t>
+            </w:r>
+            <w:r>
+              <w:rPr>
+                <w:rFonts w:ascii="TH Sarabun New" w:hAnsi="TH Sarabun New"/>
+                <w:sz w:val="32"/>
+                <w:szCs w:val="32"/>
+              </w:rPr>
+              <w:t xml:space="preserve"> </w:t>
+            </w:r>
+            <w:r>
+              <w:rPr>
+                <w:rFonts w:ascii="TH Sarabun New" w:hAnsi="TH Sarabun New" w:hint="cs"/>
+                <w:sz w:val="32"/>
+                <w:szCs w:val="32"/>
+                <w:cs/>
+              </w:rPr>
+              <w:t xml:space="preserve">สิงหาคม </w:t>
+            </w:r>
+            <w:r>
+              <w:rPr>
+                <w:rFonts w:ascii="TH Sarabun New" w:hAnsi="TH Sarabun New"/>
+                <w:sz w:val="32"/>
+                <w:szCs w:val="32"/>
+              </w:rPr>
+              <w:t>2564</w:t>
+            </w:r>
+          </w:p>
+        </w:tc>
+        <w:tc>
+          <w:tcPr>
+            <w:tcW w:w="1922" w:type="dxa"/>
+            <w:shd w:val="clear" w:color="auto" w:fill="auto"/>
+          </w:tcPr>
+          <w:p>
+            <w:pPr>
+              <w:rPr>
+                <w:rFonts w:ascii="TH Sarabun New" w:hAnsi="TH Sarabun New" w:hint="cs"/>
+                <w:sz w:val="32"/>
+                <w:szCs w:val="32"/>
+                <w:cs/>
+              </w:rPr>
+            </w:pPr>
+            <w:r>
+              <w:rPr>
+                <w:rFonts w:ascii="TH Sarabun New" w:hAnsi="TH Sarabun New" w:hint="cs"/>
+                <w:sz w:val="32"/>
+                <w:szCs w:val="32"/>
+                <w:cs/>
+              </w:rPr>
+              <w:t>แก้ไข</w:t>
+            </w:r>
+          </w:p>
+        </w:tc>
+        <w:tc>
+          <w:tcPr>
+            <w:tcW w:w="1659" w:type="dxa"/>
+            <w:shd w:val="clear" w:color="auto" w:fill="auto"/>
+          </w:tcPr>
+          <w:p>
+            <w:pPr>
+              <w:jc w:val="center"/>
+              <w:rPr>
+                <w:rFonts w:ascii="TH Sarabun New" w:hAnsi="TH Sarabun New"/>
+                <w:sz w:val="32"/>
+                <w:szCs w:val="32"/>
+                <w:cs/>
+              </w:rPr>
+            </w:pPr>
+            <w:r>
+              <w:rPr>
+                <w:rFonts w:ascii="TH Sarabun New" w:hAnsi="TH Sarabun New"/>
+                <w:sz w:val="32"/>
+                <w:szCs w:val="32"/>
+                <w:cs/>
+              </w:rPr>
+              <w:t>วิรัตน์</w:t>
+            </w:r>
+            <w:r>
+              <w:rPr>
+                <w:rFonts w:ascii="TH Sarabun New" w:hAnsi="TH Sarabun New"/>
+                <w:sz w:val="32"/>
+                <w:szCs w:val="32"/>
+              </w:rPr>
+              <w:t xml:space="preserve"> (TL)</w:t>
+            </w:r>
+          </w:p>
+        </w:tc>
+        <w:tc>
+          <w:tcPr>
+            <w:tcW w:w="1660" w:type="dxa"/>
+            <w:shd w:val="clear" w:color="auto" w:fill="auto"/>
+          </w:tcPr>
+          <w:p>
+            <w:pPr>
+              <w:jc w:val="center"/>
+              <w:rPr>
+                <w:rFonts w:ascii="TH Sarabun New" w:hAnsi="TH Sarabun New" w:hint="cs"/>
+                <w:sz w:val="32"/>
+                <w:szCs w:val="32"/>
+                <w:cs/>
+              </w:rPr>
+            </w:pPr>
+            <w:r>
+              <w:rPr>
+                <w:rFonts w:ascii="TH Sarabun New" w:hAnsi="TH Sarabun New" w:hint="cs"/>
+                <w:sz w:val="32"/>
+                <w:szCs w:val="32"/>
+                <w:cs/>
+              </w:rPr>
+              <w:t xml:space="preserve">สมาชิกทีม </w:t>
+            </w:r>
+            <w:r>
+              <w:rPr>
+                <w:rFonts w:ascii="TH Sarabun New" w:hAnsi="TH Sarabun New"/>
+                <w:sz w:val="32"/>
+                <w:szCs w:val="32"/>
+              </w:rPr>
+              <w:t>4</w:t>
+            </w:r>
+          </w:p>
+        </w:tc>
+      </w:tr>
+      <w:tr>
+        <w:tc>
+          <w:tcPr>
+            <w:tcW w:w="985" w:type="dxa"/>
+            <w:shd w:val="clear" w:color="auto" w:fill="auto"/>
+          </w:tcPr>
+          <w:p>
+            <w:pPr>
+              <w:jc w:val="center"/>
+              <w:rPr>
+                <w:rFonts w:ascii="TH Sarabun New" w:hAnsi="TH Sarabun New"/>
+                <w:sz w:val="32"/>
+                <w:szCs w:val="32"/>
+              </w:rPr>
+            </w:pPr>
+            <w:r>
+              <w:rPr>
+                <w:rFonts w:ascii="TH Sarabun New" w:hAnsi="TH Sarabun New"/>
+                <w:sz w:val="32"/>
+                <w:szCs w:val="32"/>
+              </w:rPr>
+              <w:t>1.6.1</w:t>
+            </w:r>
+          </w:p>
+        </w:tc>
+        <w:tc>
+          <w:tcPr>
+            <w:tcW w:w="2070" w:type="dxa"/>
+            <w:shd w:val="clear" w:color="auto" w:fill="auto"/>
+          </w:tcPr>
+          <w:p>
+            <w:pPr>
+              <w:jc w:val="center"/>
+              <w:rPr>
+                <w:rFonts w:ascii="TH Sarabun New" w:hAnsi="TH Sarabun New"/>
+                <w:sz w:val="32"/>
+                <w:szCs w:val="32"/>
+              </w:rPr>
+            </w:pPr>
+            <w:r>
+              <w:rPr>
+                <w:rFonts w:ascii="TH Sarabun New" w:hAnsi="TH Sarabun New"/>
+                <w:sz w:val="32"/>
+                <w:szCs w:val="32"/>
+              </w:rPr>
+              <w:t>7</w:t>
+            </w:r>
+            <w:r>
+              <w:rPr>
+                <w:rFonts w:ascii="TH Sarabun New" w:hAnsi="TH Sarabun New"/>
+                <w:sz w:val="32"/>
+                <w:szCs w:val="32"/>
+              </w:rPr>
+              <w:t xml:space="preserve"> </w:t>
+            </w:r>
+            <w:r>
+              <w:rPr>
+                <w:rFonts w:ascii="TH Sarabun New" w:hAnsi="TH Sarabun New" w:hint="cs"/>
+                <w:sz w:val="32"/>
+                <w:szCs w:val="32"/>
+                <w:cs/>
+              </w:rPr>
+              <w:t>สิงหาคม</w:t>
+            </w:r>
+            <w:r>
+              <w:rPr>
+                <w:rFonts w:ascii="TH Sarabun New" w:hAnsi="TH Sarabun New" w:hint="cs"/>
+                <w:sz w:val="32"/>
+                <w:szCs w:val="32"/>
+                <w:cs/>
+              </w:rPr>
+              <w:t xml:space="preserve"> </w:t>
+            </w:r>
+            <w:r>
+              <w:rPr>
+                <w:rFonts w:ascii="TH Sarabun New" w:hAnsi="TH Sarabun New"/>
+                <w:sz w:val="32"/>
+                <w:szCs w:val="32"/>
+              </w:rPr>
+              <w:t>2564</w:t>
+            </w:r>
+          </w:p>
+        </w:tc>
+        <w:tc>
+          <w:tcPr>
+            <w:tcW w:w="1922" w:type="dxa"/>
+            <w:shd w:val="clear" w:color="auto" w:fill="auto"/>
+          </w:tcPr>
+          <w:p>
+            <w:pPr>
+              <w:rPr>
+                <w:rFonts w:ascii="TH Sarabun New" w:hAnsi="TH Sarabun New" w:hint="cs"/>
+                <w:sz w:val="32"/>
+                <w:szCs w:val="32"/>
+                <w:cs/>
+              </w:rPr>
+            </w:pPr>
+            <w:r>
+              <w:rPr>
+                <w:rFonts w:ascii="TH Sarabun New" w:hAnsi="TH Sarabun New" w:hint="cs"/>
+                <w:sz w:val="32"/>
+                <w:szCs w:val="32"/>
+                <w:cs/>
+              </w:rPr>
+              <w:t>แก้ไข</w:t>
+            </w:r>
+          </w:p>
+        </w:tc>
+        <w:tc>
+          <w:tcPr>
+            <w:tcW w:w="1659" w:type="dxa"/>
+            <w:shd w:val="clear" w:color="auto" w:fill="auto"/>
+          </w:tcPr>
+          <w:p>
+            <w:pPr>
+              <w:jc w:val="center"/>
+              <w:rPr>
+                <w:rFonts w:ascii="TH Sarabun New" w:hAnsi="TH Sarabun New"/>
+                <w:sz w:val="32"/>
+                <w:szCs w:val="32"/>
+                <w:cs/>
+              </w:rPr>
+            </w:pPr>
+            <w:r>
+              <w:rPr>
+                <w:rFonts w:ascii="TH Sarabun New" w:hAnsi="TH Sarabun New"/>
+                <w:sz w:val="32"/>
+                <w:szCs w:val="32"/>
+                <w:cs/>
+              </w:rPr>
+              <w:t>วิรัตน์</w:t>
+            </w:r>
+            <w:r>
+              <w:rPr>
+                <w:rFonts w:ascii="TH Sarabun New" w:hAnsi="TH Sarabun New"/>
+                <w:sz w:val="32"/>
+                <w:szCs w:val="32"/>
+              </w:rPr>
+              <w:t xml:space="preserve"> (TL)</w:t>
+            </w:r>
+          </w:p>
+        </w:tc>
+        <w:tc>
+          <w:tcPr>
+            <w:tcW w:w="1660" w:type="dxa"/>
+            <w:shd w:val="clear" w:color="auto" w:fill="auto"/>
+          </w:tcPr>
+          <w:p>
+            <w:pPr>
+              <w:jc w:val="center"/>
+              <w:rPr>
+                <w:rFonts w:ascii="TH Sarabun New" w:hAnsi="TH Sarabun New" w:hint="cs"/>
+                <w:sz w:val="32"/>
+                <w:szCs w:val="32"/>
+                <w:cs/>
+              </w:rPr>
+            </w:pPr>
+            <w:r>
+              <w:rPr>
+                <w:rFonts w:ascii="TH Sarabun New" w:hAnsi="TH Sarabun New" w:hint="cs"/>
+                <w:sz w:val="32"/>
+                <w:szCs w:val="32"/>
+                <w:cs/>
+              </w:rPr>
+              <w:t xml:space="preserve">สมาชิกทีม </w:t>
+            </w:r>
+            <w:r>
+              <w:rPr>
+                <w:rFonts w:ascii="TH Sarabun New" w:hAnsi="TH Sarabun New"/>
+                <w:sz w:val="32"/>
+                <w:szCs w:val="32"/>
+              </w:rPr>
+              <w:t>4</w:t>
+            </w:r>
+          </w:p>
+        </w:tc>
+      </w:tr>
+      <w:tr>
+        <w:tc>
+          <w:tcPr>
+            <w:tcW w:w="985" w:type="dxa"/>
+            <w:shd w:val="clear" w:color="auto" w:fill="auto"/>
+          </w:tcPr>
+          <w:p>
+            <w:pPr>
+              <w:jc w:val="center"/>
+              <w:rPr>
+                <w:rFonts w:ascii="TH Sarabun New" w:hAnsi="TH Sarabun New"/>
+                <w:sz w:val="32"/>
+                <w:szCs w:val="32"/>
+              </w:rPr>
+            </w:pPr>
+            <w:r>
+              <w:rPr>
+                <w:rFonts w:ascii="TH Sarabun New" w:hAnsi="TH Sarabun New"/>
+                <w:sz w:val="32"/>
+                <w:szCs w:val="32"/>
+              </w:rPr>
+              <w:t>1.5.1</w:t>
+            </w:r>
+          </w:p>
+        </w:tc>
+        <w:tc>
+          <w:tcPr>
+            <w:tcW w:w="2070" w:type="dxa"/>
+            <w:shd w:val="clear" w:color="auto" w:fill="auto"/>
+          </w:tcPr>
+          <w:p>
+            <w:pPr>
+              <w:jc w:val="center"/>
+              <w:rPr>
+                <w:rFonts w:ascii="TH Sarabun New" w:hAnsi="TH Sarabun New"/>
+                <w:sz w:val="32"/>
+                <w:szCs w:val="32"/>
+              </w:rPr>
+            </w:pPr>
+            <w:r>
+              <w:rPr>
+                <w:rFonts w:ascii="TH Sarabun New" w:hAnsi="TH Sarabun New"/>
+                <w:sz w:val="32"/>
+                <w:szCs w:val="32"/>
+              </w:rPr>
+              <w:t>3</w:t>
+            </w:r>
+            <w:r>
+              <w:rPr>
+                <w:rFonts w:ascii="TH Sarabun New" w:hAnsi="TH Sarabun New"/>
+                <w:sz w:val="32"/>
+                <w:szCs w:val="32"/>
+              </w:rPr>
+              <w:t>0</w:t>
+            </w:r>
+            <w:r>
+              <w:rPr>
+                <w:rFonts w:ascii="TH Sarabun New" w:hAnsi="TH Sarabun New"/>
+                <w:sz w:val="32"/>
+                <w:szCs w:val="32"/>
+              </w:rPr>
+              <w:t xml:space="preserve"> </w:t>
             </w:r>
             <w:r>
               <w:rPr>
@@ -1883,25 +2365,26 @@
         </w:tc>
         <w:tc>
           <w:tcPr>
-            <w:tcW w:w="2192" w:type="dxa"/>
-            <w:shd w:val="clear" w:color="auto" w:fill="auto"/>
-          </w:tcPr>
-          <w:p>
-            <w:pPr>
-              <w:rPr>
-                <w:rFonts w:ascii="TH Sarabun New" w:hAnsi="TH Sarabun New"/>
-                <w:sz w:val="32"/>
-                <w:szCs w:val="32"/>
-              </w:rPr>
-            </w:pPr>
-            <w:r>
-              <w:rPr>
-                <w:rFonts w:ascii="TH Sarabun New" w:hAnsi="TH Sarabun New" w:hint="cs"/>
-                <w:sz w:val="32"/>
-                <w:szCs w:val="32"/>
-                <w:cs/>
-              </w:rPr>
-              <w:t>จัดทำ</w:t>
+            <w:tcW w:w="1922" w:type="dxa"/>
+            <w:shd w:val="clear" w:color="auto" w:fill="auto"/>
+          </w:tcPr>
+          <w:p>
+            <w:pPr>
+              <w:rPr>
+                <w:rFonts w:ascii="TH Sarabun New" w:hAnsi="TH Sarabun New" w:hint="cs"/>
+                <w:sz w:val="32"/>
+                <w:szCs w:val="32"/>
+                <w:cs/>
+              </w:rPr>
+            </w:pPr>
+            <w:r>
+              <w:rPr>
+                <w:rFonts w:ascii="TH Sarabun New" w:hAnsi="TH Sarabun New" w:hint="cs"/>
+                <w:sz w:val="32"/>
+                <w:szCs w:val="32"/>
+                <w:cs/>
+              </w:rPr>
+              <w:t>แก้ไข</w:t>
             </w:r>
           </w:p>
         </w:tc>
@@ -1917,6 +2400,7 @@
                 <w:rFonts w:ascii="TH Sarabun New" w:hAnsi="TH Sarabun New"/>
                 <w:sz w:val="32"/>
                 <w:szCs w:val="32"/>
+                <w:cs/>
               </w:rPr>
             </w:pPr>
             <w:r>
@@ -1947,7 +2431,2625 @@
             <w:pPr>
               <w:jc w:val="center"/>
               <w:rPr>
-                <w:rFonts w:ascii="TH Sarabun New" w:hAnsi="TH Sarabun New"/>
+                <w:rFonts w:ascii="TH Sarabun New" w:hAnsi="TH Sarabun New" w:hint="cs"/>
+                <w:sz w:val="32"/>
+                <w:szCs w:val="32"/>
+                <w:cs/>
+              </w:rPr>
+            </w:pPr>
+            <w:r>
+              <w:rPr>
+                <w:rFonts w:ascii="TH Sarabun New" w:hAnsi="TH Sarabun New" w:hint="cs"/>
+                <w:sz w:val="32"/>
+                <w:szCs w:val="32"/>
+                <w:cs/>
+              </w:rPr>
+              <w:t xml:space="preserve">สมาชิกทีม </w:t>
+            </w:r>
+            <w:r>
+              <w:rPr>
+                <w:rFonts w:ascii="TH Sarabun New" w:hAnsi="TH Sarabun New"/>
+                <w:sz w:val="32"/>
+                <w:szCs w:val="32"/>
+              </w:rPr>
+              <w:t>4</w:t>
+            </w:r>
+          </w:p>
+        </w:tc>
+      </w:tr>
+      <w:tr>
+        <w:tc>
+          <w:tcPr>
+            <w:tcW w:w="985" w:type="dxa"/>
+            <w:shd w:val="clear" w:color="auto" w:fill="auto"/>
+          </w:tcPr>
+          <w:p>
+            <w:pPr>
+              <w:jc w:val="center"/>
+              <w:rPr>
+                <w:rFonts w:ascii="TH Sarabun New" w:hAnsi="TH Sarabun New"/>
+                <w:sz w:val="32"/>
+                <w:szCs w:val="32"/>
+              </w:rPr>
+            </w:pPr>
+            <w:r>
+              <w:rPr>
+                <w:rFonts w:ascii="TH Sarabun New" w:hAnsi="TH Sarabun New"/>
+                <w:sz w:val="32"/>
+                <w:szCs w:val="32"/>
+              </w:rPr>
+              <w:t>1.4.1</w:t>
+            </w:r>
+          </w:p>
+        </w:tc>
+        <w:tc>
+          <w:tcPr>
+            <w:tcW w:w="2070" w:type="dxa"/>
+            <w:shd w:val="clear" w:color="auto" w:fill="auto"/>
+          </w:tcPr>
+          <w:p>
+            <w:pPr>
+              <w:jc w:val="center"/>
+              <w:rPr>
+                <w:rFonts w:ascii="TH Sarabun New" w:hAnsi="TH Sarabun New"/>
+                <w:sz w:val="32"/>
+                <w:szCs w:val="32"/>
+              </w:rPr>
+            </w:pPr>
+            <w:r>
+              <w:rPr>
+                <w:rFonts w:ascii="TH Sarabun New" w:hAnsi="TH Sarabun New"/>
+                <w:sz w:val="32"/>
+                <w:szCs w:val="32"/>
+              </w:rPr>
+              <w:t>24</w:t>
+            </w:r>
+            <w:r>
+              <w:rPr>
+                <w:rFonts w:ascii="TH Sarabun New" w:hAnsi="TH Sarabun New"/>
+                <w:sz w:val="32"/>
+                <w:szCs w:val="32"/>
+              </w:rPr>
+              <w:t xml:space="preserve"> </w:t>
+            </w:r>
+            <w:r>
+              <w:rPr>
+                <w:rFonts w:ascii="TH Sarabun New" w:hAnsi="TH Sarabun New"/>
+                <w:sz w:val="32"/>
+                <w:szCs w:val="32"/>
+                <w:cs/>
+              </w:rPr>
+              <w:t>กรกฎาคม</w:t>
+            </w:r>
+            <w:r>
+              <w:rPr>
+                <w:rFonts w:ascii="TH Sarabun New" w:hAnsi="TH Sarabun New" w:hint="cs"/>
+                <w:sz w:val="32"/>
+                <w:szCs w:val="32"/>
+                <w:cs/>
+              </w:rPr>
+              <w:t xml:space="preserve"> </w:t>
+            </w:r>
+            <w:r>
+              <w:rPr>
+                <w:rFonts w:ascii="TH Sarabun New" w:hAnsi="TH Sarabun New"/>
+                <w:sz w:val="32"/>
+                <w:szCs w:val="32"/>
+              </w:rPr>
+              <w:t>2564</w:t>
+            </w:r>
+          </w:p>
+        </w:tc>
+        <w:tc>
+          <w:tcPr>
+            <w:tcW w:w="1922" w:type="dxa"/>
+            <w:shd w:val="clear" w:color="auto" w:fill="auto"/>
+          </w:tcPr>
+          <w:p>
+            <w:pPr>
+              <w:rPr>
+                <w:rFonts w:ascii="TH Sarabun New" w:hAnsi="TH Sarabun New" w:hint="cs"/>
+                <w:sz w:val="32"/>
+                <w:szCs w:val="32"/>
+                <w:cs/>
+              </w:rPr>
+            </w:pPr>
+            <w:r>
+              <w:rPr>
+                <w:rFonts w:ascii="TH Sarabun New" w:hAnsi="TH Sarabun New" w:hint="cs"/>
+                <w:sz w:val="32"/>
+                <w:szCs w:val="32"/>
+                <w:cs/>
+              </w:rPr>
+              <w:t>แก้ไข</w:t>
+            </w:r>
+          </w:p>
+        </w:tc>
+        <w:tc>
+          <w:tcPr>
+            <w:tcW w:w="1659" w:type="dxa"/>
+            <w:shd w:val="clear" w:color="auto" w:fill="auto"/>
+          </w:tcPr>
+          <w:p>
+            <w:pPr>
+              <w:jc w:val="center"/>
+              <w:rPr>
+                <w:rFonts w:ascii="TH Sarabun New" w:hAnsi="TH Sarabun New"/>
+                <w:sz w:val="32"/>
+                <w:szCs w:val="32"/>
+                <w:cs/>
+              </w:rPr>
+            </w:pPr>
+            <w:r>
+              <w:rPr>
+                <w:rFonts w:ascii="TH Sarabun New" w:hAnsi="TH Sarabun New"/>
+                <w:sz w:val="32"/>
+                <w:szCs w:val="32"/>
+                <w:cs/>
+              </w:rPr>
+              <w:t>วิรัตน์</w:t>
+            </w:r>
+            <w:r>
+              <w:rPr>
+                <w:rFonts w:ascii="TH Sarabun New" w:hAnsi="TH Sarabun New"/>
+                <w:sz w:val="32"/>
+                <w:szCs w:val="32"/>
+              </w:rPr>
+              <w:t xml:space="preserve"> (TL)</w:t>
+            </w:r>
+          </w:p>
+        </w:tc>
+        <w:tc>
+          <w:tcPr>
+            <w:tcW w:w="1660" w:type="dxa"/>
+            <w:shd w:val="clear" w:color="auto" w:fill="auto"/>
+          </w:tcPr>
+          <w:p>
+            <w:pPr>
+              <w:jc w:val="center"/>
+              <w:rPr>
+                <w:rFonts w:ascii="TH Sarabun New" w:hAnsi="TH Sarabun New" w:hint="cs"/>
+                <w:sz w:val="32"/>
+                <w:szCs w:val="32"/>
+                <w:cs/>
+              </w:rPr>
+            </w:pPr>
+            <w:r>
+              <w:rPr>
+                <w:rFonts w:ascii="TH Sarabun New" w:hAnsi="TH Sarabun New" w:hint="cs"/>
+                <w:sz w:val="32"/>
+                <w:szCs w:val="32"/>
+                <w:cs/>
+              </w:rPr>
+              <w:t xml:space="preserve">สมาชิกทีม </w:t>
+            </w:r>
+            <w:r>
+              <w:rPr>
+                <w:rFonts w:ascii="TH Sarabun New" w:hAnsi="TH Sarabun New"/>
+                <w:sz w:val="32"/>
+                <w:szCs w:val="32"/>
+              </w:rPr>
+              <w:t>4</w:t>
+            </w:r>
+          </w:p>
+        </w:tc>
+      </w:tr>
+      <w:tr>
+        <w:tc>
+          <w:tcPr>
+            <w:tcW w:w="985" w:type="dxa"/>
+            <w:shd w:val="clear" w:color="auto" w:fill="auto"/>
+          </w:tcPr>
+          <w:p>
+            <w:pPr>
+              <w:jc w:val="center"/>
+              <w:rPr>
+                <w:rFonts w:ascii="TH Sarabun New" w:hAnsi="TH Sarabun New"/>
+                <w:sz w:val="32"/>
+                <w:szCs w:val="32"/>
+              </w:rPr>
+            </w:pPr>
+            <w:r>
+              <w:rPr>
+                <w:rFonts w:ascii="TH Sarabun New" w:hAnsi="TH Sarabun New"/>
+                <w:sz w:val="32"/>
+                <w:szCs w:val="32"/>
+              </w:rPr>
+              <w:t>1.3.2</w:t>
+            </w:r>
+          </w:p>
+        </w:tc>
+        <w:tc>
+          <w:tcPr>
+            <w:tcW w:w="2070" w:type="dxa"/>
+            <w:shd w:val="clear" w:color="auto" w:fill="auto"/>
+          </w:tcPr>
+          <w:p>
+            <w:pPr>
+              <w:jc w:val="center"/>
+              <w:rPr>
+                <w:rFonts w:ascii="TH Sarabun New" w:hAnsi="TH Sarabun New"/>
+                <w:sz w:val="32"/>
+                <w:szCs w:val="32"/>
+              </w:rPr>
+            </w:pPr>
+            <w:r>
+              <w:rPr>
+                <w:rFonts w:ascii="TH Sarabun New" w:hAnsi="TH Sarabun New"/>
+                <w:sz w:val="32"/>
+                <w:szCs w:val="32"/>
+              </w:rPr>
+              <w:t>15</w:t>
+            </w:r>
+            <w:r>
+              <w:rPr>
+                <w:rFonts w:ascii="TH Sarabun New" w:hAnsi="TH Sarabun New"/>
+                <w:sz w:val="32"/>
+                <w:szCs w:val="32"/>
+              </w:rPr>
+              <w:t xml:space="preserve"> </w:t>
+            </w:r>
+            <w:r>
+              <w:rPr>
+                <w:rFonts w:ascii="TH Sarabun New" w:hAnsi="TH Sarabun New"/>
+                <w:sz w:val="32"/>
+                <w:szCs w:val="32"/>
+                <w:cs/>
+              </w:rPr>
+              <w:t>กรกฎาคม</w:t>
+            </w:r>
+            <w:r>
+              <w:rPr>
+                <w:rFonts w:ascii="TH Sarabun New" w:hAnsi="TH Sarabun New" w:hint="cs"/>
+                <w:sz w:val="32"/>
+                <w:szCs w:val="32"/>
+                <w:cs/>
+              </w:rPr>
+              <w:t xml:space="preserve"> </w:t>
+            </w:r>
+            <w:r>
+              <w:rPr>
+                <w:rFonts w:ascii="TH Sarabun New" w:hAnsi="TH Sarabun New"/>
+                <w:sz w:val="32"/>
+                <w:szCs w:val="32"/>
+              </w:rPr>
+              <w:t>2564</w:t>
+            </w:r>
+          </w:p>
+        </w:tc>
+        <w:tc>
+          <w:tcPr>
+            <w:tcW w:w="1922" w:type="dxa"/>
+            <w:shd w:val="clear" w:color="auto" w:fill="auto"/>
+          </w:tcPr>
+          <w:p>
+            <w:pPr>
+              <w:rPr>
+                <w:rFonts w:ascii="TH Sarabun New" w:hAnsi="TH Sarabun New" w:hint="cs"/>
+                <w:sz w:val="32"/>
+                <w:szCs w:val="32"/>
+                <w:cs/>
+              </w:rPr>
+            </w:pPr>
+            <w:r>
+              <w:rPr>
+                <w:rFonts w:ascii="TH Sarabun New" w:hAnsi="TH Sarabun New" w:hint="cs"/>
+                <w:sz w:val="32"/>
+                <w:szCs w:val="32"/>
+                <w:cs/>
+              </w:rPr>
+              <w:t>แก้ไข</w:t>
+            </w:r>
+          </w:p>
+        </w:tc>
+        <w:tc>
+          <w:tcPr>
+            <w:tcW w:w="1659" w:type="dxa"/>
+            <w:shd w:val="clear" w:color="auto" w:fill="auto"/>
+          </w:tcPr>
+          <w:p>
+            <w:pPr>
+              <w:jc w:val="center"/>
+              <w:rPr>
+                <w:rFonts w:ascii="TH Sarabun New" w:hAnsi="TH Sarabun New"/>
+                <w:sz w:val="32"/>
+                <w:szCs w:val="32"/>
+                <w:cs/>
+              </w:rPr>
+            </w:pPr>
+            <w:r>
+              <w:rPr>
+                <w:rFonts w:ascii="TH Sarabun New" w:hAnsi="TH Sarabun New"/>
+                <w:sz w:val="32"/>
+                <w:szCs w:val="32"/>
+                <w:cs/>
+              </w:rPr>
+              <w:t>วริศรา</w:t>
+            </w:r>
+            <w:r>
+              <w:rPr>
+                <w:rFonts w:ascii="TH Sarabun New" w:hAnsi="TH Sarabun New" w:hint="cs"/>
+                <w:sz w:val="32"/>
+                <w:szCs w:val="32"/>
+                <w:cs/>
+              </w:rPr>
+              <w:t xml:space="preserve"> </w:t>
+            </w:r>
+            <w:r>
+              <w:rPr>
+                <w:rFonts w:ascii="TH Sarabun New" w:hAnsi="TH Sarabun New"/>
+                <w:sz w:val="32"/>
+                <w:szCs w:val="32"/>
+              </w:rPr>
+              <w:t>(D)</w:t>
+            </w:r>
+          </w:p>
+        </w:tc>
+        <w:tc>
+          <w:tcPr>
+            <w:tcW w:w="1660" w:type="dxa"/>
+            <w:shd w:val="clear" w:color="auto" w:fill="auto"/>
+          </w:tcPr>
+          <w:p>
+            <w:pPr>
+              <w:jc w:val="center"/>
+              <w:rPr>
+                <w:rFonts w:ascii="TH Sarabun New" w:hAnsi="TH Sarabun New" w:hint="cs"/>
+                <w:sz w:val="32"/>
+                <w:szCs w:val="32"/>
+                <w:cs/>
+              </w:rPr>
+            </w:pPr>
+            <w:r>
+              <w:rPr>
+                <w:rFonts w:ascii="TH Sarabun New" w:hAnsi="TH Sarabun New" w:hint="cs"/>
+                <w:sz w:val="32"/>
+                <w:szCs w:val="32"/>
+                <w:cs/>
+              </w:rPr>
+              <w:t xml:space="preserve">สมาชิกทีม </w:t>
+            </w:r>
+            <w:r>
+              <w:rPr>
+                <w:rFonts w:ascii="TH Sarabun New" w:hAnsi="TH Sarabun New"/>
+                <w:sz w:val="32"/>
+                <w:szCs w:val="32"/>
+              </w:rPr>
+              <w:t>4</w:t>
+            </w:r>
+          </w:p>
+        </w:tc>
+      </w:tr>
+      <w:tr>
+        <w:tc>
+          <w:tcPr>
+            <w:tcW w:w="985" w:type="dxa"/>
+            <w:shd w:val="clear" w:color="auto" w:fill="auto"/>
+          </w:tcPr>
+          <w:p>
+            <w:pPr>
+              <w:jc w:val="center"/>
+              <w:rPr>
+                <w:rFonts w:ascii="TH Sarabun New" w:hAnsi="TH Sarabun New"/>
+                <w:sz w:val="32"/>
+                <w:szCs w:val="32"/>
+              </w:rPr>
+            </w:pPr>
+            <w:r>
+              <w:rPr>
+                <w:rFonts w:ascii="TH Sarabun New" w:hAnsi="TH Sarabun New"/>
+                <w:sz w:val="32"/>
+                <w:szCs w:val="32"/>
+              </w:rPr>
+              <w:t>1.3.1</w:t>
+            </w:r>
+          </w:p>
+        </w:tc>
+        <w:tc>
+          <w:tcPr>
+            <w:tcW w:w="2070" w:type="dxa"/>
+            <w:shd w:val="clear" w:color="auto" w:fill="auto"/>
+          </w:tcPr>
+          <w:p>
+            <w:pPr>
+              <w:jc w:val="center"/>
+              <w:rPr>
+                <w:rFonts w:ascii="TH Sarabun New" w:hAnsi="TH Sarabun New"/>
+                <w:sz w:val="32"/>
+                <w:szCs w:val="32"/>
+              </w:rPr>
+            </w:pPr>
+            <w:r>
+              <w:rPr>
+                <w:rFonts w:ascii="TH Sarabun New" w:hAnsi="TH Sarabun New"/>
+                <w:sz w:val="32"/>
+                <w:szCs w:val="32"/>
+              </w:rPr>
+              <w:t>14</w:t>
+            </w:r>
+            <w:r>
+              <w:rPr>
+                <w:rFonts w:ascii="TH Sarabun New" w:hAnsi="TH Sarabun New"/>
+                <w:sz w:val="32"/>
+                <w:szCs w:val="32"/>
+              </w:rPr>
+              <w:t xml:space="preserve"> </w:t>
+            </w:r>
+            <w:r>
+              <w:rPr>
+                <w:rFonts w:ascii="TH Sarabun New" w:hAnsi="TH Sarabun New"/>
+                <w:sz w:val="32"/>
+                <w:szCs w:val="32"/>
+                <w:cs/>
+              </w:rPr>
+              <w:t>กรกฎาคม</w:t>
+            </w:r>
+            <w:r>
+              <w:rPr>
+                <w:rFonts w:ascii="TH Sarabun New" w:hAnsi="TH Sarabun New" w:hint="cs"/>
+                <w:sz w:val="32"/>
+                <w:szCs w:val="32"/>
+                <w:cs/>
+              </w:rPr>
+              <w:t xml:space="preserve"> </w:t>
+            </w:r>
+            <w:r>
+              <w:rPr>
+                <w:rFonts w:ascii="TH Sarabun New" w:hAnsi="TH Sarabun New"/>
+                <w:sz w:val="32"/>
+                <w:szCs w:val="32"/>
+              </w:rPr>
+              <w:t>2564</w:t>
+            </w:r>
+          </w:p>
+        </w:tc>
+        <w:tc>
+          <w:tcPr>
+            <w:tcW w:w="1922" w:type="dxa"/>
+            <w:shd w:val="clear" w:color="auto" w:fill="auto"/>
+          </w:tcPr>
+          <w:p>
+            <w:pPr>
+              <w:rPr>
+                <w:rFonts w:ascii="TH Sarabun New" w:hAnsi="TH Sarabun New" w:hint="cs"/>
+                <w:sz w:val="32"/>
+                <w:szCs w:val="32"/>
+                <w:cs/>
+              </w:rPr>
+            </w:pPr>
+            <w:r>
+              <w:rPr>
+                <w:rFonts w:ascii="TH Sarabun New" w:hAnsi="TH Sarabun New" w:hint="cs"/>
+                <w:sz w:val="32"/>
+                <w:szCs w:val="32"/>
+                <w:cs/>
+              </w:rPr>
+              <w:t>แก้ไข</w:t>
+            </w:r>
+          </w:p>
+        </w:tc>
+        <w:tc>
+          <w:tcPr>
+            <w:tcW w:w="1659" w:type="dxa"/>
+            <w:shd w:val="clear" w:color="auto" w:fill="auto"/>
+          </w:tcPr>
+          <w:p>
+            <w:pPr>
+              <w:jc w:val="center"/>
+              <w:rPr>
+                <w:rFonts w:ascii="TH Sarabun New" w:hAnsi="TH Sarabun New"/>
+                <w:sz w:val="32"/>
+                <w:szCs w:val="32"/>
+                <w:cs/>
+              </w:rPr>
+            </w:pPr>
+            <w:r>
+              <w:rPr>
+                <w:rFonts w:ascii="TH Sarabun New" w:hAnsi="TH Sarabun New"/>
+                <w:sz w:val="32"/>
+                <w:szCs w:val="32"/>
+                <w:cs/>
+              </w:rPr>
+              <w:t>วริศรา</w:t>
+            </w:r>
+            <w:r>
+              <w:rPr>
+                <w:rFonts w:ascii="TH Sarabun New" w:hAnsi="TH Sarabun New" w:hint="cs"/>
+                <w:sz w:val="32"/>
+                <w:szCs w:val="32"/>
+                <w:cs/>
+              </w:rPr>
+              <w:t xml:space="preserve"> </w:t>
+            </w:r>
+            <w:r>
+              <w:rPr>
+                <w:rFonts w:ascii="TH Sarabun New" w:hAnsi="TH Sarabun New"/>
+                <w:sz w:val="32"/>
+                <w:szCs w:val="32"/>
+              </w:rPr>
+              <w:t>(D)</w:t>
+            </w:r>
+          </w:p>
+        </w:tc>
+        <w:tc>
+          <w:tcPr>
+            <w:tcW w:w="1660" w:type="dxa"/>
+            <w:shd w:val="clear" w:color="auto" w:fill="auto"/>
+          </w:tcPr>
+          <w:p>
+            <w:pPr>
+              <w:jc w:val="center"/>
+              <w:rPr>
+                <w:rFonts w:ascii="TH Sarabun New" w:hAnsi="TH Sarabun New" w:hint="cs"/>
+                <w:sz w:val="32"/>
+                <w:szCs w:val="32"/>
+                <w:cs/>
+              </w:rPr>
+            </w:pPr>
+            <w:r>
+              <w:rPr>
+                <w:rFonts w:ascii="TH Sarabun New" w:hAnsi="TH Sarabun New" w:hint="cs"/>
+                <w:sz w:val="32"/>
+                <w:szCs w:val="32"/>
+                <w:cs/>
+              </w:rPr>
+              <w:t xml:space="preserve">สมาชิกทีม </w:t>
+            </w:r>
+            <w:r>
+              <w:rPr>
+                <w:rFonts w:ascii="TH Sarabun New" w:hAnsi="TH Sarabun New"/>
+                <w:sz w:val="32"/>
+                <w:szCs w:val="32"/>
+              </w:rPr>
+              <w:t>4</w:t>
+            </w:r>
+          </w:p>
+        </w:tc>
+      </w:tr>
+      <w:tr>
+        <w:tc>
+          <w:tcPr>
+            <w:tcW w:w="985" w:type="dxa"/>
+            <w:shd w:val="clear" w:color="auto" w:fill="auto"/>
+          </w:tcPr>
+          <w:p>
+            <w:pPr>
+              <w:jc w:val="center"/>
+              <w:rPr>
+                <w:rFonts w:ascii="TH Sarabun New" w:hAnsi="TH Sarabun New"/>
+                <w:sz w:val="32"/>
+                <w:szCs w:val="32"/>
+              </w:rPr>
+            </w:pPr>
+            <w:r>
+              <w:rPr>
+                <w:rFonts w:ascii="TH Sarabun New" w:hAnsi="TH Sarabun New"/>
+                <w:sz w:val="32"/>
+                <w:szCs w:val="32"/>
+              </w:rPr>
+              <w:t>1.2.4</w:t>
+            </w:r>
+          </w:p>
+        </w:tc>
+        <w:tc>
+          <w:tcPr>
+            <w:tcW w:w="2070" w:type="dxa"/>
+            <w:shd w:val="clear" w:color="auto" w:fill="auto"/>
+          </w:tcPr>
+          <w:p>
+            <w:pPr>
+              <w:jc w:val="center"/>
+              <w:rPr>
+                <w:rFonts w:ascii="TH Sarabun New" w:hAnsi="TH Sarabun New"/>
+                <w:sz w:val="32"/>
+                <w:szCs w:val="32"/>
+              </w:rPr>
+            </w:pPr>
+            <w:r>
+              <w:rPr>
+                <w:rFonts w:ascii="TH Sarabun New" w:hAnsi="TH Sarabun New"/>
+                <w:sz w:val="32"/>
+                <w:szCs w:val="32"/>
+              </w:rPr>
+              <w:t>12</w:t>
+            </w:r>
+            <w:r>
+              <w:rPr>
+                <w:rFonts w:ascii="TH Sarabun New" w:hAnsi="TH Sarabun New"/>
+                <w:sz w:val="32"/>
+                <w:szCs w:val="32"/>
+              </w:rPr>
+              <w:t xml:space="preserve"> </w:t>
+            </w:r>
+            <w:r>
+              <w:rPr>
+                <w:rFonts w:ascii="TH Sarabun New" w:hAnsi="TH Sarabun New"/>
+                <w:sz w:val="32"/>
+                <w:szCs w:val="32"/>
+                <w:cs/>
+              </w:rPr>
+              <w:t>กรกฎาคม</w:t>
+            </w:r>
+            <w:r>
+              <w:rPr>
+                <w:rFonts w:ascii="TH Sarabun New" w:hAnsi="TH Sarabun New" w:hint="cs"/>
+                <w:sz w:val="32"/>
+                <w:szCs w:val="32"/>
+                <w:cs/>
+              </w:rPr>
+              <w:t xml:space="preserve"> </w:t>
+            </w:r>
+            <w:r>
+              <w:rPr>
+                <w:rFonts w:ascii="TH Sarabun New" w:hAnsi="TH Sarabun New"/>
+                <w:sz w:val="32"/>
+                <w:szCs w:val="32"/>
+              </w:rPr>
+              <w:t>2564</w:t>
+            </w:r>
+          </w:p>
+        </w:tc>
+        <w:tc>
+          <w:tcPr>
+            <w:tcW w:w="1922" w:type="dxa"/>
+            <w:shd w:val="clear" w:color="auto" w:fill="auto"/>
+          </w:tcPr>
+          <w:p>
+            <w:pPr>
+              <w:rPr>
+                <w:rFonts w:ascii="TH Sarabun New" w:hAnsi="TH Sarabun New" w:hint="cs"/>
+                <w:sz w:val="32"/>
+                <w:szCs w:val="32"/>
+                <w:cs/>
+              </w:rPr>
+            </w:pPr>
+            <w:r>
+              <w:rPr>
+                <w:rFonts w:ascii="TH Sarabun New" w:hAnsi="TH Sarabun New" w:hint="cs"/>
+                <w:sz w:val="32"/>
+                <w:szCs w:val="32"/>
+                <w:cs/>
+              </w:rPr>
+              <w:t>แก้ไข</w:t>
+            </w:r>
+          </w:p>
+        </w:tc>
+        <w:tc>
+          <w:tcPr>
+            <w:tcW w:w="1659" w:type="dxa"/>
+            <w:shd w:val="clear" w:color="auto" w:fill="auto"/>
+          </w:tcPr>
+          <w:p>
+            <w:pPr>
+              <w:jc w:val="center"/>
+              <w:rPr>
+                <w:rFonts w:ascii="TH Sarabun New" w:hAnsi="TH Sarabun New"/>
+                <w:sz w:val="32"/>
+                <w:szCs w:val="32"/>
+                <w:cs/>
+              </w:rPr>
+            </w:pPr>
+            <w:r>
+              <w:rPr>
+                <w:rFonts w:ascii="TH Sarabun New" w:hAnsi="TH Sarabun New"/>
+                <w:sz w:val="32"/>
+                <w:szCs w:val="32"/>
+                <w:cs/>
+              </w:rPr>
+              <w:t>วริศรา</w:t>
+            </w:r>
+            <w:r>
+              <w:rPr>
+                <w:rFonts w:ascii="TH Sarabun New" w:hAnsi="TH Sarabun New" w:hint="cs"/>
+                <w:sz w:val="32"/>
+                <w:szCs w:val="32"/>
+                <w:cs/>
+              </w:rPr>
+              <w:t xml:space="preserve"> </w:t>
+            </w:r>
+            <w:r>
+              <w:rPr>
+                <w:rFonts w:ascii="TH Sarabun New" w:hAnsi="TH Sarabun New"/>
+                <w:sz w:val="32"/>
+                <w:szCs w:val="32"/>
+              </w:rPr>
+              <w:t>(D)</w:t>
+            </w:r>
+          </w:p>
+        </w:tc>
+        <w:tc>
+          <w:tcPr>
+            <w:tcW w:w="1660" w:type="dxa"/>
+            <w:shd w:val="clear" w:color="auto" w:fill="auto"/>
+          </w:tcPr>
+          <w:p>
+            <w:pPr>
+              <w:jc w:val="center"/>
+              <w:rPr>
+                <w:rFonts w:ascii="TH Sarabun New" w:hAnsi="TH Sarabun New" w:hint="cs"/>
+                <w:sz w:val="32"/>
+                <w:szCs w:val="32"/>
+                <w:cs/>
+              </w:rPr>
+            </w:pPr>
+            <w:r>
+              <w:rPr>
+                <w:rFonts w:ascii="TH Sarabun New" w:hAnsi="TH Sarabun New" w:hint="cs"/>
+                <w:sz w:val="32"/>
+                <w:szCs w:val="32"/>
+                <w:cs/>
+              </w:rPr>
+              <w:t xml:space="preserve">สมาชิกทีม </w:t>
+            </w:r>
+            <w:r>
+              <w:rPr>
+                <w:rFonts w:ascii="TH Sarabun New" w:hAnsi="TH Sarabun New"/>
+                <w:sz w:val="32"/>
+                <w:szCs w:val="32"/>
+              </w:rPr>
+              <w:t>4</w:t>
+            </w:r>
+          </w:p>
+        </w:tc>
+      </w:tr>
+      <w:tr>
+        <w:tc>
+          <w:tcPr>
+            <w:tcW w:w="985" w:type="dxa"/>
+            <w:shd w:val="clear" w:color="auto" w:fill="auto"/>
+          </w:tcPr>
+          <w:p>
+            <w:pPr>
+              <w:jc w:val="center"/>
+              <w:rPr>
+                <w:rFonts w:ascii="TH Sarabun New" w:hAnsi="TH Sarabun New"/>
+                <w:sz w:val="32"/>
+                <w:szCs w:val="32"/>
+              </w:rPr>
+            </w:pPr>
+            <w:r>
+              <w:rPr>
+                <w:rFonts w:ascii="TH Sarabun New" w:hAnsi="TH Sarabun New"/>
+                <w:sz w:val="32"/>
+                <w:szCs w:val="32"/>
+              </w:rPr>
+              <w:t>1.2.3</w:t>
+            </w:r>
+          </w:p>
+        </w:tc>
+        <w:tc>
+          <w:tcPr>
+            <w:tcW w:w="2070" w:type="dxa"/>
+            <w:shd w:val="clear" w:color="auto" w:fill="auto"/>
+          </w:tcPr>
+          <w:p>
+            <w:pPr>
+              <w:jc w:val="center"/>
+              <w:rPr>
+                <w:rFonts w:ascii="TH Sarabun New" w:hAnsi="TH Sarabun New"/>
+                <w:sz w:val="32"/>
+                <w:szCs w:val="32"/>
+              </w:rPr>
+            </w:pPr>
+            <w:r>
+              <w:rPr>
+                <w:rFonts w:ascii="TH Sarabun New" w:hAnsi="TH Sarabun New"/>
+                <w:sz w:val="32"/>
+                <w:szCs w:val="32"/>
+              </w:rPr>
+              <w:t>10</w:t>
+            </w:r>
+            <w:r>
+              <w:rPr>
+                <w:rFonts w:ascii="TH Sarabun New" w:hAnsi="TH Sarabun New"/>
+                <w:sz w:val="32"/>
+                <w:szCs w:val="32"/>
+              </w:rPr>
+              <w:t xml:space="preserve"> </w:t>
+            </w:r>
+            <w:r>
+              <w:rPr>
+                <w:rFonts w:ascii="TH Sarabun New" w:hAnsi="TH Sarabun New"/>
+                <w:sz w:val="32"/>
+                <w:szCs w:val="32"/>
+                <w:cs/>
+              </w:rPr>
+              <w:t>กรกฎาคม</w:t>
+            </w:r>
+            <w:r>
+              <w:rPr>
+                <w:rFonts w:ascii="TH Sarabun New" w:hAnsi="TH Sarabun New" w:hint="cs"/>
+                <w:sz w:val="32"/>
+                <w:szCs w:val="32"/>
+                <w:cs/>
+              </w:rPr>
+              <w:t xml:space="preserve"> </w:t>
+            </w:r>
+            <w:r>
+              <w:rPr>
+                <w:rFonts w:ascii="TH Sarabun New" w:hAnsi="TH Sarabun New"/>
+                <w:sz w:val="32"/>
+                <w:szCs w:val="32"/>
+              </w:rPr>
+              <w:t>2564</w:t>
+            </w:r>
+          </w:p>
+        </w:tc>
+        <w:tc>
+          <w:tcPr>
+            <w:tcW w:w="1922" w:type="dxa"/>
+            <w:shd w:val="clear" w:color="auto" w:fill="auto"/>
+          </w:tcPr>
+          <w:p>
+            <w:pPr>
+              <w:rPr>
+                <w:rFonts w:ascii="TH Sarabun New" w:hAnsi="TH Sarabun New" w:hint="cs"/>
+                <w:sz w:val="32"/>
+                <w:szCs w:val="32"/>
+                <w:cs/>
+              </w:rPr>
+            </w:pPr>
+            <w:r>
+              <w:rPr>
+                <w:rFonts w:ascii="TH Sarabun New" w:hAnsi="TH Sarabun New" w:hint="cs"/>
+                <w:sz w:val="32"/>
+                <w:szCs w:val="32"/>
+                <w:cs/>
+              </w:rPr>
+              <w:t>แก้ไข</w:t>
+            </w:r>
+          </w:p>
+        </w:tc>
+        <w:tc>
+          <w:tcPr>
+            <w:tcW w:w="1659" w:type="dxa"/>
+            <w:shd w:val="clear" w:color="auto" w:fill="auto"/>
+          </w:tcPr>
+          <w:p>
+            <w:pPr>
+              <w:jc w:val="center"/>
+              <w:rPr>
+                <w:rFonts w:ascii="TH Sarabun New" w:hAnsi="TH Sarabun New"/>
+                <w:sz w:val="32"/>
+                <w:szCs w:val="32"/>
+                <w:cs/>
+              </w:rPr>
+            </w:pPr>
+            <w:r>
+              <w:rPr>
+                <w:rFonts w:ascii="TH Sarabun New" w:hAnsi="TH Sarabun New"/>
+                <w:sz w:val="32"/>
+                <w:szCs w:val="32"/>
+                <w:cs/>
+              </w:rPr>
+              <w:t>วริศรา</w:t>
+            </w:r>
+            <w:r>
+              <w:rPr>
+                <w:rFonts w:ascii="TH Sarabun New" w:hAnsi="TH Sarabun New" w:hint="cs"/>
+                <w:sz w:val="32"/>
+                <w:szCs w:val="32"/>
+                <w:cs/>
+              </w:rPr>
+              <w:t xml:space="preserve"> </w:t>
+            </w:r>
+            <w:r>
+              <w:rPr>
+                <w:rFonts w:ascii="TH Sarabun New" w:hAnsi="TH Sarabun New"/>
+                <w:sz w:val="32"/>
+                <w:szCs w:val="32"/>
+              </w:rPr>
+              <w:t>(D)</w:t>
+            </w:r>
+          </w:p>
+        </w:tc>
+        <w:tc>
+          <w:tcPr>
+            <w:tcW w:w="1660" w:type="dxa"/>
+            <w:shd w:val="clear" w:color="auto" w:fill="auto"/>
+          </w:tcPr>
+          <w:p>
+            <w:pPr>
+              <w:jc w:val="center"/>
+              <w:rPr>
+                <w:rFonts w:ascii="TH Sarabun New" w:hAnsi="TH Sarabun New" w:hint="cs"/>
+                <w:sz w:val="32"/>
+                <w:szCs w:val="32"/>
+                <w:cs/>
+              </w:rPr>
+            </w:pPr>
+            <w:r>
+              <w:rPr>
+                <w:rFonts w:ascii="TH Sarabun New" w:hAnsi="TH Sarabun New" w:hint="cs"/>
+                <w:sz w:val="32"/>
+                <w:szCs w:val="32"/>
+                <w:cs/>
+              </w:rPr>
+              <w:t xml:space="preserve">สมาชิกทีม </w:t>
+            </w:r>
+            <w:r>
+              <w:rPr>
+                <w:rFonts w:ascii="TH Sarabun New" w:hAnsi="TH Sarabun New"/>
+                <w:sz w:val="32"/>
+                <w:szCs w:val="32"/>
+              </w:rPr>
+              <w:t>4</w:t>
+            </w:r>
+          </w:p>
+        </w:tc>
+      </w:tr>
+    </w:tbl>
+    <w:p>
+      <w:pPr>
+        <w:jc w:val="center"/>
+        <w:rPr>
+          <w:rFonts w:ascii="TH Sarabun New" w:hAnsi="TH Sarabun New"/>
+          <w:b/>
+          <w:bCs/>
+          <w:sz w:val="40"/>
+          <w:szCs w:val="40"/>
+        </w:rPr>
+      </w:pPr>
+    </w:p>
+    <w:p>
+      <w:pPr>
+        <w:jc w:val="center"/>
+        <w:rPr>
+          <w:rFonts w:ascii="TH Sarabun New" w:hAnsi="TH Sarabun New"/>
+          <w:b/>
+          <w:bCs/>
+          <w:sz w:val="40"/>
+          <w:szCs w:val="40"/>
+        </w:rPr>
+      </w:pPr>
+    </w:p>
+    <w:p>
+      <w:pPr>
+        <w:jc w:val="center"/>
+        <w:rPr>
+          <w:rFonts w:ascii="TH Sarabun New" w:hAnsi="TH Sarabun New"/>
+          <w:b/>
+          <w:bCs/>
+          <w:sz w:val="40"/>
+          <w:szCs w:val="40"/>
+        </w:rPr>
+      </w:pPr>
+      <w:r>
+        <w:rPr>
+          <w:rFonts w:ascii="TH Sarabun New" w:hAnsi="TH Sarabun New" w:hint="cs"/>
+          <w:b/>
+          <w:bCs/>
+          <w:sz w:val="40"/>
+          <w:szCs w:val="40"/>
+          <w:cs/>
+        </w:rPr>
+        <w:t>การควบคุมการเปลี่ยนแปลง</w:t>
+      </w:r>
+      <w:r>
+        <w:rPr>
+          <w:rFonts w:ascii="TH Sarabun New" w:hAnsi="TH Sarabun New" w:hint="cs"/>
+          <w:b/>
+          <w:bCs/>
+          <w:sz w:val="40"/>
+          <w:szCs w:val="40"/>
+          <w:cs/>
+        </w:rPr>
+        <w:t xml:space="preserve"> </w:t>
+      </w:r>
+      <w:r>
+        <w:rPr>
+          <w:rFonts w:ascii="TH Sarabun New" w:hAnsi="TH Sarabun New"/>
+          <w:b/>
+          <w:bCs/>
+          <w:sz w:val="40"/>
+          <w:szCs w:val="40"/>
+        </w:rPr>
+        <w:t>Prototype</w:t>
+      </w:r>
+    </w:p>
+    <w:p>
+      <w:pPr>
+        <w:rPr>
+          <w:rFonts w:ascii="TH Sarabun New" w:hAnsi="TH Sarabun New"/>
+          <w:sz w:val="32"/>
+          <w:szCs w:val="32"/>
+        </w:rPr>
+      </w:pPr>
+      <w:r>
+        <w:rPr>
+          <w:rFonts w:ascii="TH Sarabun New" w:hAnsi="TH Sarabun New" w:hint="cs"/>
+          <w:sz w:val="32"/>
+          <w:szCs w:val="32"/>
+          <w:cs/>
+        </w:rPr>
+        <w:t>ตาราง</w:t>
+      </w:r>
+      <w:r>
+        <w:rPr>
+          <w:rFonts w:ascii="TH Sarabun New" w:hAnsi="TH Sarabun New" w:hint="cs"/>
+          <w:sz w:val="32"/>
+          <w:szCs w:val="32"/>
+          <w:cs/>
+        </w:rPr>
+        <w:t xml:space="preserve"> </w:t>
+      </w:r>
+      <w:r>
+        <w:rPr>
+          <w:rFonts w:ascii="TH Sarabun New" w:hAnsi="TH Sarabun New"/>
+          <w:sz w:val="32"/>
+          <w:szCs w:val="32"/>
+        </w:rPr>
+        <w:t>… Prototype</w:t>
+      </w:r>
+      <w:r>
+        <w:rPr>
+          <w:rFonts w:ascii="TH Sarabun New" w:hAnsi="TH Sarabun New"/>
+          <w:sz w:val="32"/>
+          <w:szCs w:val="32"/>
+        </w:rPr>
+        <w:t xml:space="preserve"> (2)</w:t>
+      </w:r>
+    </w:p>
+    <w:tbl>
+      <w:tblPr>
+        <w:tblStyle w:val="a7"/>
+        <w:tblW w:w="0" w:type="auto"/>
+        <w:tblLook w:val="04A0" w:firstRow="1" w:lastRow="0" w:firstColumn="1" w:lastColumn="0" w:noHBand="0" w:noVBand="1"/>
+      </w:tblPr>
+      <w:tblGrid>
+        <w:gridCol w:w="985"/>
+        <w:gridCol w:w="2070"/>
+        <w:gridCol w:w="1922"/>
+        <w:gridCol w:w="1659"/>
+        <w:gridCol w:w="1660"/>
+      </w:tblGrid>
+      <w:tr>
+        <w:tc>
+          <w:tcPr>
+            <w:tcW w:w="3055" w:type="dxa"/>
+            <w:gridSpan w:val="2"/>
+            <w:shd w:val="clear" w:color="auto" w:fill="70AD47" w:themeFill="accent6"/>
+          </w:tcPr>
+          <w:p>
+            <w:pPr>
+              <w:rPr>
+                <w:rFonts w:ascii="TH Sarabun New" w:hAnsi="TH Sarabun New"/>
+                <w:b/>
+                <w:bCs/>
+                <w:sz w:val="32"/>
+                <w:szCs w:val="32"/>
+              </w:rPr>
+            </w:pPr>
+            <w:r>
+              <w:rPr>
+                <w:rFonts w:ascii="TH Sarabun New" w:hAnsi="TH Sarabun New" w:hint="cs"/>
+                <w:b/>
+                <w:bCs/>
+                <w:sz w:val="32"/>
+                <w:szCs w:val="32"/>
+                <w:cs/>
+              </w:rPr>
+              <w:t>ชื่อเอกสาร</w:t>
+            </w:r>
+          </w:p>
+        </w:tc>
+        <w:tc>
+          <w:tcPr>
+            <w:tcW w:w="5241" w:type="dxa"/>
+            <w:gridSpan w:val="3"/>
+            <w:shd w:val="clear" w:color="auto" w:fill="E2EFD9" w:themeFill="accent6" w:themeFillTint="33"/>
+          </w:tcPr>
+          <w:p>
+            <w:pPr>
+              <w:rPr>
+                <w:rFonts w:ascii="TH Sarabun New" w:hAnsi="TH Sarabun New"/>
+                <w:sz w:val="32"/>
+                <w:szCs w:val="32"/>
+              </w:rPr>
+            </w:pPr>
+            <w:r>
+              <w:rPr>
+                <w:rFonts w:ascii="TH Sarabun New" w:hAnsi="TH Sarabun New"/>
+                <w:sz w:val="32"/>
+                <w:szCs w:val="32"/>
+              </w:rPr>
+              <w:t xml:space="preserve">Prototype </w:t>
+            </w:r>
+            <w:r>
+              <w:rPr>
+                <w:rFonts w:ascii="TH Sarabun New" w:hAnsi="TH Sarabun New"/>
+                <w:sz w:val="32"/>
+                <w:szCs w:val="32"/>
+                <w:cs/>
+              </w:rPr>
+              <w:t>ระบบจัดการตู้คอนเทนเนอร์</w:t>
+            </w:r>
+          </w:p>
+        </w:tc>
+      </w:tr>
+      <w:tr>
+        <w:trPr>
+          <w:trHeight w:val="215"/>
+        </w:trPr>
+        <w:tc>
+          <w:tcPr>
+            <w:tcW w:w="3055" w:type="dxa"/>
+            <w:gridSpan w:val="2"/>
+            <w:shd w:val="clear" w:color="auto" w:fill="70AD47" w:themeFill="accent6"/>
+          </w:tcPr>
+          <w:p>
+            <w:pPr>
+              <w:rPr>
+                <w:rFonts w:ascii="TH Sarabun New" w:hAnsi="TH Sarabun New"/>
+                <w:b/>
+                <w:bCs/>
+                <w:sz w:val="32"/>
+                <w:szCs w:val="32"/>
+                <w:cs/>
+              </w:rPr>
+            </w:pPr>
+            <w:r>
+              <w:rPr>
+                <w:rFonts w:ascii="TH Sarabun New" w:hAnsi="TH Sarabun New" w:hint="cs"/>
+                <w:b/>
+                <w:bCs/>
+                <w:sz w:val="32"/>
+                <w:szCs w:val="32"/>
+                <w:cs/>
+              </w:rPr>
+              <w:t>เวอร์ชันปัจจุบัน</w:t>
+            </w:r>
+          </w:p>
+        </w:tc>
+        <w:tc>
+          <w:tcPr>
+            <w:tcW w:w="5241" w:type="dxa"/>
+            <w:gridSpan w:val="3"/>
+            <w:shd w:val="clear" w:color="auto" w:fill="E2EFD9" w:themeFill="accent6" w:themeFillTint="33"/>
+          </w:tcPr>
+          <w:p>
+            <w:pPr>
+              <w:rPr>
+                <w:rFonts w:ascii="TH Sarabun New" w:hAnsi="TH Sarabun New"/>
+                <w:sz w:val="32"/>
+                <w:szCs w:val="32"/>
+              </w:rPr>
+            </w:pPr>
+            <w:r>
+              <w:rPr>
+                <w:rFonts w:ascii="TH Sarabun New" w:hAnsi="TH Sarabun New"/>
+                <w:sz w:val="32"/>
+                <w:szCs w:val="32"/>
+              </w:rPr>
+              <w:t>2.</w:t>
+            </w:r>
+            <w:r>
+              <w:rPr>
+                <w:rFonts w:ascii="TH Sarabun New" w:hAnsi="TH Sarabun New"/>
+                <w:sz w:val="32"/>
+                <w:szCs w:val="32"/>
+              </w:rPr>
+              <w:t>8</w:t>
+            </w:r>
+            <w:r>
+              <w:rPr>
+                <w:rFonts w:ascii="TH Sarabun New" w:hAnsi="TH Sarabun New"/>
+                <w:sz w:val="32"/>
+                <w:szCs w:val="32"/>
+              </w:rPr>
+              <w:t>.</w:t>
+            </w:r>
+            <w:r>
+              <w:rPr>
+                <w:rFonts w:ascii="TH Sarabun New" w:hAnsi="TH Sarabun New"/>
+                <w:sz w:val="32"/>
+                <w:szCs w:val="32"/>
+              </w:rPr>
+              <w:t>1</w:t>
+            </w:r>
+          </w:p>
+        </w:tc>
+      </w:tr>
+      <w:tr>
+        <w:tc>
+          <w:tcPr>
+            <w:tcW w:w="3055" w:type="dxa"/>
+            <w:gridSpan w:val="2"/>
+            <w:shd w:val="clear" w:color="auto" w:fill="70AD47" w:themeFill="accent6"/>
+          </w:tcPr>
+          <w:p>
+            <w:pPr>
+              <w:rPr>
+                <w:rFonts w:ascii="TH Sarabun New" w:hAnsi="TH Sarabun New"/>
+                <w:b/>
+                <w:bCs/>
+                <w:sz w:val="32"/>
+                <w:szCs w:val="32"/>
+                <w:cs/>
+              </w:rPr>
+            </w:pPr>
+            <w:r>
+              <w:rPr>
+                <w:rFonts w:ascii="TH Sarabun New" w:hAnsi="TH Sarabun New" w:hint="cs"/>
+                <w:b/>
+                <w:bCs/>
+                <w:sz w:val="32"/>
+                <w:szCs w:val="32"/>
+                <w:cs/>
+              </w:rPr>
+              <w:t>วันที่แก้ไขล่าสุด</w:t>
+            </w:r>
+          </w:p>
+        </w:tc>
+        <w:tc>
+          <w:tcPr>
+            <w:tcW w:w="5241" w:type="dxa"/>
+            <w:gridSpan w:val="3"/>
+            <w:shd w:val="clear" w:color="auto" w:fill="E2EFD9" w:themeFill="accent6" w:themeFillTint="33"/>
+          </w:tcPr>
+          <w:p>
+            <w:pPr>
+              <w:rPr>
+                <w:rFonts w:ascii="TH Sarabun New" w:hAnsi="TH Sarabun New"/>
+                <w:sz w:val="32"/>
+                <w:szCs w:val="32"/>
+              </w:rPr>
+            </w:pPr>
+            <w:r>
+              <w:rPr>
+                <w:rFonts w:ascii="TH Sarabun New" w:hAnsi="TH Sarabun New"/>
+                <w:sz w:val="32"/>
+                <w:szCs w:val="32"/>
+              </w:rPr>
+              <w:t xml:space="preserve">20 </w:t>
+            </w:r>
+            <w:r>
+              <w:rPr>
+                <w:rFonts w:ascii="TH Sarabun New" w:hAnsi="TH Sarabun New"/>
+                <w:sz w:val="32"/>
+                <w:szCs w:val="32"/>
+                <w:cs/>
+              </w:rPr>
+              <w:t>พฤศจิกายน</w:t>
+            </w:r>
+            <w:r>
+              <w:rPr>
+                <w:rFonts w:ascii="TH Sarabun New" w:hAnsi="TH Sarabun New"/>
+                <w:sz w:val="32"/>
+                <w:szCs w:val="32"/>
+              </w:rPr>
+              <w:t xml:space="preserve"> 2564</w:t>
+            </w:r>
+          </w:p>
+        </w:tc>
+      </w:tr>
+      <w:tr>
+        <w:tc>
+          <w:tcPr>
+            <w:tcW w:w="3055" w:type="dxa"/>
+            <w:gridSpan w:val="2"/>
+            <w:shd w:val="clear" w:color="auto" w:fill="70AD47" w:themeFill="accent6"/>
+          </w:tcPr>
+          <w:p>
+            <w:pPr>
+              <w:rPr>
+                <w:rFonts w:ascii="TH Sarabun New" w:hAnsi="TH Sarabun New"/>
+                <w:b/>
+                <w:bCs/>
+                <w:sz w:val="32"/>
+                <w:szCs w:val="32"/>
+                <w:cs/>
+              </w:rPr>
+            </w:pPr>
+            <w:r>
+              <w:rPr>
+                <w:rFonts w:ascii="TH Sarabun New" w:hAnsi="TH Sarabun New" w:hint="cs"/>
+                <w:b/>
+                <w:bCs/>
+                <w:sz w:val="32"/>
+                <w:szCs w:val="32"/>
+                <w:cs/>
+              </w:rPr>
+              <w:t>ผู้</w:t>
+            </w:r>
+            <w:r>
+              <w:rPr>
+                <w:rFonts w:ascii="TH Sarabun New" w:hAnsi="TH Sarabun New" w:hint="cs"/>
+                <w:b/>
+                <w:bCs/>
+                <w:sz w:val="32"/>
+                <w:szCs w:val="32"/>
+                <w:cs/>
+              </w:rPr>
+              <w:t>ควบคุมเวอร์ชัน</w:t>
+            </w:r>
+          </w:p>
+        </w:tc>
+        <w:tc>
+          <w:tcPr>
+            <w:tcW w:w="5241" w:type="dxa"/>
+            <w:gridSpan w:val="3"/>
+            <w:shd w:val="clear" w:color="auto" w:fill="E2EFD9" w:themeFill="accent6" w:themeFillTint="33"/>
+          </w:tcPr>
+          <w:p>
+            <w:pPr>
+              <w:rPr>
+                <w:rFonts w:ascii="TH Sarabun New" w:hAnsi="TH Sarabun New"/>
+                <w:sz w:val="32"/>
+                <w:szCs w:val="32"/>
+              </w:rPr>
+            </w:pPr>
+            <w:r>
+              <w:rPr>
+                <w:rFonts w:ascii="TH Sarabun New" w:hAnsi="TH Sarabun New" w:hint="cs"/>
+                <w:sz w:val="32"/>
+                <w:szCs w:val="32"/>
+                <w:cs/>
+              </w:rPr>
+              <w:t xml:space="preserve">กิตติพศ </w:t>
+            </w:r>
+            <w:r>
+              <w:rPr>
+                <w:rFonts w:ascii="TH Sarabun New" w:hAnsi="TH Sarabun New"/>
+                <w:sz w:val="32"/>
+                <w:szCs w:val="32"/>
+              </w:rPr>
+              <w:t>(SP)</w:t>
+            </w:r>
+          </w:p>
+        </w:tc>
+      </w:tr>
+      <w:tr>
+        <w:tc>
+          <w:tcPr>
+            <w:tcW w:w="985" w:type="dxa"/>
+            <w:tcBorders>
+              <w:bottom w:val="single" w:sz="4" w:space="0" w:color="auto"/>
+            </w:tcBorders>
+            <w:shd w:val="clear" w:color="auto" w:fill="70AD47" w:themeFill="accent6"/>
+          </w:tcPr>
+          <w:p>
+            <w:pPr>
+              <w:jc w:val="center"/>
+              <w:rPr>
+                <w:rFonts w:ascii="TH Sarabun New" w:hAnsi="TH Sarabun New"/>
+                <w:b/>
+                <w:bCs/>
+                <w:sz w:val="32"/>
+                <w:szCs w:val="32"/>
+                <w:cs/>
+              </w:rPr>
+            </w:pPr>
+            <w:r>
+              <w:rPr>
+                <w:rFonts w:ascii="TH Sarabun New" w:hAnsi="TH Sarabun New" w:hint="cs"/>
+                <w:b/>
+                <w:bCs/>
+                <w:sz w:val="32"/>
+                <w:szCs w:val="32"/>
+                <w:cs/>
+              </w:rPr>
+              <w:t>เวอร์ชัน</w:t>
+            </w:r>
+          </w:p>
+        </w:tc>
+        <w:tc>
+          <w:tcPr>
+            <w:tcW w:w="2070" w:type="dxa"/>
+            <w:tcBorders>
+              <w:bottom w:val="single" w:sz="4" w:space="0" w:color="auto"/>
+            </w:tcBorders>
+            <w:shd w:val="clear" w:color="auto" w:fill="70AD47" w:themeFill="accent6"/>
+          </w:tcPr>
+          <w:p>
+            <w:pPr>
+              <w:jc w:val="center"/>
+              <w:rPr>
+                <w:rFonts w:ascii="TH Sarabun New" w:hAnsi="TH Sarabun New"/>
+                <w:b/>
+                <w:bCs/>
+                <w:sz w:val="32"/>
+                <w:szCs w:val="32"/>
+              </w:rPr>
+            </w:pPr>
+            <w:r>
+              <w:rPr>
+                <w:rFonts w:ascii="TH Sarabun New" w:hAnsi="TH Sarabun New" w:hint="cs"/>
+                <w:b/>
+                <w:bCs/>
+                <w:sz w:val="32"/>
+                <w:szCs w:val="32"/>
+                <w:cs/>
+              </w:rPr>
+              <w:t>วันที่</w:t>
+            </w:r>
+          </w:p>
+        </w:tc>
+        <w:tc>
+          <w:tcPr>
+            <w:tcW w:w="1922" w:type="dxa"/>
+            <w:tcBorders>
+              <w:bottom w:val="single" w:sz="4" w:space="0" w:color="auto"/>
+            </w:tcBorders>
+            <w:shd w:val="clear" w:color="auto" w:fill="70AD47" w:themeFill="accent6"/>
+          </w:tcPr>
+          <w:p>
+            <w:pPr>
+              <w:jc w:val="center"/>
+              <w:rPr>
+                <w:rFonts w:ascii="TH Sarabun New" w:hAnsi="TH Sarabun New"/>
+                <w:b/>
+                <w:bCs/>
+                <w:sz w:val="32"/>
+                <w:szCs w:val="32"/>
+                <w:cs/>
+              </w:rPr>
+            </w:pPr>
+            <w:r>
+              <w:rPr>
+                <w:rFonts w:ascii="TH Sarabun New" w:hAnsi="TH Sarabun New" w:hint="cs"/>
+                <w:b/>
+                <w:bCs/>
+                <w:sz w:val="32"/>
+                <w:szCs w:val="32"/>
+                <w:cs/>
+              </w:rPr>
+              <w:t>รายละเอียด</w:t>
+            </w:r>
+          </w:p>
+        </w:tc>
+        <w:tc>
+          <w:tcPr>
+            <w:tcW w:w="1659" w:type="dxa"/>
+            <w:tcBorders>
+              <w:bottom w:val="single" w:sz="4" w:space="0" w:color="auto"/>
+            </w:tcBorders>
+            <w:shd w:val="clear" w:color="auto" w:fill="70AD47" w:themeFill="accent6"/>
+          </w:tcPr>
+          <w:p>
+            <w:pPr>
+              <w:jc w:val="center"/>
+              <w:rPr>
+                <w:rFonts w:ascii="TH Sarabun New" w:hAnsi="TH Sarabun New"/>
+                <w:b/>
+                <w:bCs/>
+                <w:sz w:val="32"/>
+                <w:szCs w:val="32"/>
+                <w:cs/>
+              </w:rPr>
+            </w:pPr>
+            <w:r>
+              <w:rPr>
+                <w:rFonts w:ascii="TH Sarabun New" w:hAnsi="TH Sarabun New" w:hint="cs"/>
+                <w:b/>
+                <w:bCs/>
+                <w:sz w:val="32"/>
+                <w:szCs w:val="32"/>
+                <w:cs/>
+              </w:rPr>
+              <w:t>ผู้รับผิดชอบ</w:t>
+            </w:r>
+          </w:p>
+        </w:tc>
+        <w:tc>
+          <w:tcPr>
+            <w:tcW w:w="1660" w:type="dxa"/>
+            <w:tcBorders>
+              <w:bottom w:val="single" w:sz="4" w:space="0" w:color="auto"/>
+            </w:tcBorders>
+            <w:shd w:val="clear" w:color="auto" w:fill="70AD47" w:themeFill="accent6"/>
+          </w:tcPr>
+          <w:p>
+            <w:pPr>
+              <w:jc w:val="center"/>
+              <w:rPr>
+                <w:rFonts w:ascii="TH Sarabun New" w:hAnsi="TH Sarabun New"/>
+                <w:b/>
+                <w:bCs/>
+                <w:sz w:val="32"/>
+                <w:szCs w:val="32"/>
+              </w:rPr>
+            </w:pPr>
+            <w:r>
+              <w:rPr>
+                <w:rFonts w:ascii="TH Sarabun New" w:hAnsi="TH Sarabun New" w:hint="cs"/>
+                <w:b/>
+                <w:bCs/>
+                <w:sz w:val="32"/>
+                <w:szCs w:val="32"/>
+                <w:cs/>
+              </w:rPr>
+              <w:t>ผู้ตรวจ</w:t>
+            </w:r>
+          </w:p>
+        </w:tc>
+      </w:tr>
+      <w:tr>
+        <w:tc>
+          <w:tcPr>
+            <w:tcW w:w="985" w:type="dxa"/>
+            <w:shd w:val="clear" w:color="auto" w:fill="auto"/>
+          </w:tcPr>
+          <w:p>
+            <w:pPr>
+              <w:jc w:val="center"/>
+              <w:rPr>
+                <w:rFonts w:ascii="TH Sarabun New" w:hAnsi="TH Sarabun New"/>
+                <w:sz w:val="32"/>
+                <w:szCs w:val="32"/>
+                <w:cs/>
+              </w:rPr>
+            </w:pPr>
+            <w:r>
+              <w:rPr>
+                <w:rFonts w:ascii="TH Sarabun New" w:hAnsi="TH Sarabun New"/>
+                <w:sz w:val="32"/>
+                <w:szCs w:val="32"/>
+              </w:rPr>
+              <w:t>1.2.2</w:t>
+            </w:r>
+          </w:p>
+        </w:tc>
+        <w:tc>
+          <w:tcPr>
+            <w:tcW w:w="2070" w:type="dxa"/>
+            <w:shd w:val="clear" w:color="auto" w:fill="auto"/>
+          </w:tcPr>
+          <w:p>
+            <w:pPr>
+              <w:jc w:val="center"/>
+              <w:rPr>
+                <w:rFonts w:ascii="TH Sarabun New" w:hAnsi="TH Sarabun New"/>
+                <w:sz w:val="32"/>
+                <w:szCs w:val="32"/>
+              </w:rPr>
+            </w:pPr>
+            <w:r>
+              <w:rPr>
+                <w:rFonts w:ascii="TH Sarabun New" w:hAnsi="TH Sarabun New"/>
+                <w:sz w:val="32"/>
+                <w:szCs w:val="32"/>
+              </w:rPr>
+              <w:t>8</w:t>
+            </w:r>
+            <w:r>
+              <w:rPr>
+                <w:rFonts w:ascii="TH Sarabun New" w:hAnsi="TH Sarabun New"/>
+                <w:sz w:val="32"/>
+                <w:szCs w:val="32"/>
+              </w:rPr>
+              <w:t xml:space="preserve"> </w:t>
+            </w:r>
+            <w:r>
+              <w:rPr>
+                <w:rFonts w:ascii="TH Sarabun New" w:hAnsi="TH Sarabun New"/>
+                <w:sz w:val="32"/>
+                <w:szCs w:val="32"/>
+                <w:cs/>
+              </w:rPr>
+              <w:t>กรกฎาคม</w:t>
+            </w:r>
+            <w:r>
+              <w:rPr>
+                <w:rFonts w:ascii="TH Sarabun New" w:hAnsi="TH Sarabun New" w:hint="cs"/>
+                <w:sz w:val="32"/>
+                <w:szCs w:val="32"/>
+                <w:cs/>
+              </w:rPr>
+              <w:t xml:space="preserve"> </w:t>
+            </w:r>
+            <w:r>
+              <w:rPr>
+                <w:rFonts w:ascii="TH Sarabun New" w:hAnsi="TH Sarabun New"/>
+                <w:sz w:val="32"/>
+                <w:szCs w:val="32"/>
+              </w:rPr>
+              <w:t>2564</w:t>
+            </w:r>
+          </w:p>
+        </w:tc>
+        <w:tc>
+          <w:tcPr>
+            <w:tcW w:w="1922" w:type="dxa"/>
+            <w:shd w:val="clear" w:color="auto" w:fill="auto"/>
+          </w:tcPr>
+          <w:p>
+            <w:pPr>
+              <w:rPr>
+                <w:rFonts w:ascii="TH Sarabun New" w:hAnsi="TH Sarabun New"/>
+                <w:sz w:val="32"/>
+                <w:szCs w:val="32"/>
+                <w:cs/>
+              </w:rPr>
+            </w:pPr>
+            <w:r>
+              <w:rPr>
+                <w:rFonts w:ascii="TH Sarabun New" w:hAnsi="TH Sarabun New" w:hint="cs"/>
+                <w:sz w:val="32"/>
+                <w:szCs w:val="32"/>
+                <w:cs/>
+              </w:rPr>
+              <w:t>แก้ไข</w:t>
+            </w:r>
+          </w:p>
+        </w:tc>
+        <w:tc>
+          <w:tcPr>
+            <w:tcW w:w="1659" w:type="dxa"/>
+            <w:shd w:val="clear" w:color="auto" w:fill="auto"/>
+          </w:tcPr>
+          <w:p>
+            <w:pPr>
+              <w:jc w:val="center"/>
+              <w:rPr>
+                <w:rFonts w:ascii="TH Sarabun New" w:hAnsi="TH Sarabun New"/>
+                <w:sz w:val="32"/>
+                <w:szCs w:val="32"/>
+              </w:rPr>
+            </w:pPr>
+            <w:r>
+              <w:rPr>
+                <w:rFonts w:ascii="TH Sarabun New" w:hAnsi="TH Sarabun New"/>
+                <w:sz w:val="32"/>
+                <w:szCs w:val="32"/>
+                <w:cs/>
+              </w:rPr>
+              <w:t>วริศรา</w:t>
+            </w:r>
+            <w:r>
+              <w:rPr>
+                <w:rFonts w:ascii="TH Sarabun New" w:hAnsi="TH Sarabun New" w:hint="cs"/>
+                <w:sz w:val="32"/>
+                <w:szCs w:val="32"/>
+                <w:cs/>
+              </w:rPr>
+              <w:t xml:space="preserve"> </w:t>
+            </w:r>
+            <w:r>
+              <w:rPr>
+                <w:rFonts w:ascii="TH Sarabun New" w:hAnsi="TH Sarabun New"/>
+                <w:sz w:val="32"/>
+                <w:szCs w:val="32"/>
+              </w:rPr>
+              <w:t>(D)</w:t>
+            </w:r>
+          </w:p>
+        </w:tc>
+        <w:tc>
+          <w:tcPr>
+            <w:tcW w:w="1660" w:type="dxa"/>
+            <w:shd w:val="clear" w:color="auto" w:fill="auto"/>
+          </w:tcPr>
+          <w:p>
+            <w:pPr>
+              <w:jc w:val="center"/>
+              <w:rPr>
+                <w:rFonts w:ascii="TH Sarabun New" w:hAnsi="TH Sarabun New"/>
+                <w:sz w:val="32"/>
+                <w:szCs w:val="32"/>
+              </w:rPr>
+            </w:pPr>
+            <w:r>
+              <w:rPr>
+                <w:rFonts w:ascii="TH Sarabun New" w:hAnsi="TH Sarabun New" w:hint="cs"/>
+                <w:sz w:val="32"/>
+                <w:szCs w:val="32"/>
+                <w:cs/>
+              </w:rPr>
+              <w:t xml:space="preserve">สมาชิกทีม </w:t>
+            </w:r>
+            <w:r>
+              <w:rPr>
+                <w:rFonts w:ascii="TH Sarabun New" w:hAnsi="TH Sarabun New"/>
+                <w:sz w:val="32"/>
+                <w:szCs w:val="32"/>
+              </w:rPr>
+              <w:t>4</w:t>
+            </w:r>
+          </w:p>
+        </w:tc>
+      </w:tr>
+      <w:tr>
+        <w:tc>
+          <w:tcPr>
+            <w:tcW w:w="985" w:type="dxa"/>
+            <w:shd w:val="clear" w:color="auto" w:fill="auto"/>
+          </w:tcPr>
+          <w:p>
+            <w:pPr>
+              <w:jc w:val="center"/>
+              <w:rPr>
+                <w:rFonts w:ascii="TH Sarabun New" w:hAnsi="TH Sarabun New"/>
+                <w:sz w:val="32"/>
+                <w:szCs w:val="32"/>
+              </w:rPr>
+            </w:pPr>
+            <w:r>
+              <w:rPr>
+                <w:rFonts w:ascii="TH Sarabun New" w:hAnsi="TH Sarabun New"/>
+                <w:sz w:val="32"/>
+                <w:szCs w:val="32"/>
+              </w:rPr>
+              <w:t>1.2.1</w:t>
+            </w:r>
+          </w:p>
+        </w:tc>
+        <w:tc>
+          <w:tcPr>
+            <w:tcW w:w="2070" w:type="dxa"/>
+            <w:shd w:val="clear" w:color="auto" w:fill="auto"/>
+          </w:tcPr>
+          <w:p>
+            <w:pPr>
+              <w:jc w:val="center"/>
+              <w:rPr>
+                <w:rFonts w:ascii="TH Sarabun New" w:hAnsi="TH Sarabun New"/>
+                <w:sz w:val="32"/>
+                <w:szCs w:val="32"/>
+              </w:rPr>
+            </w:pPr>
+            <w:r>
+              <w:rPr>
+                <w:rFonts w:ascii="TH Sarabun New" w:hAnsi="TH Sarabun New"/>
+                <w:sz w:val="32"/>
+                <w:szCs w:val="32"/>
+              </w:rPr>
+              <w:t>7</w:t>
+            </w:r>
+            <w:r>
+              <w:rPr>
+                <w:rFonts w:ascii="TH Sarabun New" w:hAnsi="TH Sarabun New"/>
+                <w:sz w:val="32"/>
+                <w:szCs w:val="32"/>
+              </w:rPr>
+              <w:t xml:space="preserve"> </w:t>
+            </w:r>
+            <w:r>
+              <w:rPr>
+                <w:rFonts w:ascii="TH Sarabun New" w:hAnsi="TH Sarabun New"/>
+                <w:sz w:val="32"/>
+                <w:szCs w:val="32"/>
+                <w:cs/>
+              </w:rPr>
+              <w:t>กรกฎาคม</w:t>
+            </w:r>
+            <w:r>
+              <w:rPr>
+                <w:rFonts w:ascii="TH Sarabun New" w:hAnsi="TH Sarabun New" w:hint="cs"/>
+                <w:sz w:val="32"/>
+                <w:szCs w:val="32"/>
+                <w:cs/>
+              </w:rPr>
+              <w:t xml:space="preserve"> </w:t>
+            </w:r>
+            <w:r>
+              <w:rPr>
+                <w:rFonts w:ascii="TH Sarabun New" w:hAnsi="TH Sarabun New"/>
+                <w:sz w:val="32"/>
+                <w:szCs w:val="32"/>
+              </w:rPr>
+              <w:t>2564</w:t>
+            </w:r>
+          </w:p>
+        </w:tc>
+        <w:tc>
+          <w:tcPr>
+            <w:tcW w:w="1922" w:type="dxa"/>
+            <w:shd w:val="clear" w:color="auto" w:fill="auto"/>
+          </w:tcPr>
+          <w:p>
+            <w:pPr>
+              <w:rPr>
+                <w:rFonts w:ascii="TH Sarabun New" w:hAnsi="TH Sarabun New"/>
+                <w:sz w:val="32"/>
+                <w:szCs w:val="32"/>
+                <w:cs/>
+              </w:rPr>
+            </w:pPr>
+            <w:r>
+              <w:rPr>
+                <w:rFonts w:ascii="TH Sarabun New" w:hAnsi="TH Sarabun New" w:hint="cs"/>
+                <w:sz w:val="32"/>
+                <w:szCs w:val="32"/>
+                <w:cs/>
+              </w:rPr>
+              <w:t>แก้ไข</w:t>
+            </w:r>
+          </w:p>
+        </w:tc>
+        <w:tc>
+          <w:tcPr>
+            <w:tcW w:w="1659" w:type="dxa"/>
+            <w:shd w:val="clear" w:color="auto" w:fill="auto"/>
+          </w:tcPr>
+          <w:p>
+            <w:pPr>
+              <w:jc w:val="center"/>
+              <w:rPr>
+                <w:rFonts w:ascii="TH Sarabun New" w:hAnsi="TH Sarabun New"/>
+                <w:sz w:val="32"/>
+                <w:szCs w:val="32"/>
+              </w:rPr>
+            </w:pPr>
+            <w:r>
+              <w:rPr>
+                <w:rFonts w:ascii="TH Sarabun New" w:hAnsi="TH Sarabun New"/>
+                <w:sz w:val="32"/>
+                <w:szCs w:val="32"/>
+                <w:cs/>
+              </w:rPr>
+              <w:t>วริศรา</w:t>
+            </w:r>
+            <w:r>
+              <w:rPr>
+                <w:rFonts w:ascii="TH Sarabun New" w:hAnsi="TH Sarabun New" w:hint="cs"/>
+                <w:sz w:val="32"/>
+                <w:szCs w:val="32"/>
+                <w:cs/>
+              </w:rPr>
+              <w:t xml:space="preserve"> </w:t>
+            </w:r>
+            <w:r>
+              <w:rPr>
+                <w:rFonts w:ascii="TH Sarabun New" w:hAnsi="TH Sarabun New"/>
+                <w:sz w:val="32"/>
+                <w:szCs w:val="32"/>
+              </w:rPr>
+              <w:t>(D)</w:t>
+            </w:r>
+          </w:p>
+        </w:tc>
+        <w:tc>
+          <w:tcPr>
+            <w:tcW w:w="1660" w:type="dxa"/>
+            <w:shd w:val="clear" w:color="auto" w:fill="auto"/>
+          </w:tcPr>
+          <w:p>
+            <w:pPr>
+              <w:jc w:val="center"/>
+              <w:rPr>
+                <w:rFonts w:ascii="TH Sarabun New" w:hAnsi="TH Sarabun New"/>
+                <w:sz w:val="32"/>
+                <w:szCs w:val="32"/>
+              </w:rPr>
+            </w:pPr>
+            <w:r>
+              <w:rPr>
+                <w:rFonts w:ascii="TH Sarabun New" w:hAnsi="TH Sarabun New" w:hint="cs"/>
+                <w:sz w:val="32"/>
+                <w:szCs w:val="32"/>
+                <w:cs/>
+              </w:rPr>
+              <w:t xml:space="preserve">สมาชิกทีม </w:t>
+            </w:r>
+            <w:r>
+              <w:rPr>
+                <w:rFonts w:ascii="TH Sarabun New" w:hAnsi="TH Sarabun New"/>
+                <w:sz w:val="32"/>
+                <w:szCs w:val="32"/>
+              </w:rPr>
+              <w:t>4</w:t>
+            </w:r>
+          </w:p>
+        </w:tc>
+      </w:tr>
+      <w:tr>
+        <w:tc>
+          <w:tcPr>
+            <w:tcW w:w="985" w:type="dxa"/>
+            <w:shd w:val="clear" w:color="auto" w:fill="auto"/>
+          </w:tcPr>
+          <w:p>
+            <w:pPr>
+              <w:jc w:val="center"/>
+              <w:rPr>
+                <w:rFonts w:ascii="TH Sarabun New" w:hAnsi="TH Sarabun New"/>
+                <w:sz w:val="32"/>
+                <w:szCs w:val="32"/>
+              </w:rPr>
+            </w:pPr>
+            <w:r>
+              <w:rPr>
+                <w:rFonts w:ascii="TH Sarabun New" w:hAnsi="TH Sarabun New"/>
+                <w:sz w:val="32"/>
+                <w:szCs w:val="32"/>
+              </w:rPr>
+              <w:t>1.1.4</w:t>
+            </w:r>
+          </w:p>
+        </w:tc>
+        <w:tc>
+          <w:tcPr>
+            <w:tcW w:w="2070" w:type="dxa"/>
+            <w:shd w:val="clear" w:color="auto" w:fill="auto"/>
+          </w:tcPr>
+          <w:p>
+            <w:pPr>
+              <w:jc w:val="center"/>
+              <w:rPr>
+                <w:rFonts w:ascii="TH Sarabun New" w:hAnsi="TH Sarabun New"/>
+                <w:sz w:val="32"/>
+                <w:szCs w:val="32"/>
+              </w:rPr>
+            </w:pPr>
+            <w:r>
+              <w:rPr>
+                <w:rFonts w:ascii="TH Sarabun New" w:hAnsi="TH Sarabun New"/>
+                <w:sz w:val="32"/>
+                <w:szCs w:val="32"/>
+              </w:rPr>
+              <w:t xml:space="preserve">6 </w:t>
+            </w:r>
+            <w:r>
+              <w:rPr>
+                <w:rFonts w:ascii="TH Sarabun New" w:hAnsi="TH Sarabun New"/>
+                <w:sz w:val="32"/>
+                <w:szCs w:val="32"/>
+                <w:cs/>
+              </w:rPr>
+              <w:t>กรกฎาคม</w:t>
+            </w:r>
+            <w:r>
+              <w:rPr>
+                <w:rFonts w:ascii="TH Sarabun New" w:hAnsi="TH Sarabun New" w:hint="cs"/>
+                <w:sz w:val="32"/>
+                <w:szCs w:val="32"/>
+                <w:cs/>
+              </w:rPr>
+              <w:t xml:space="preserve"> </w:t>
+            </w:r>
+            <w:r>
+              <w:rPr>
+                <w:rFonts w:ascii="TH Sarabun New" w:hAnsi="TH Sarabun New"/>
+                <w:sz w:val="32"/>
+                <w:szCs w:val="32"/>
+              </w:rPr>
+              <w:t>2564</w:t>
+            </w:r>
+          </w:p>
+        </w:tc>
+        <w:tc>
+          <w:tcPr>
+            <w:tcW w:w="1922" w:type="dxa"/>
+            <w:shd w:val="clear" w:color="auto" w:fill="auto"/>
+          </w:tcPr>
+          <w:p>
+            <w:pPr>
+              <w:rPr>
+                <w:rFonts w:ascii="TH Sarabun New" w:hAnsi="TH Sarabun New"/>
+                <w:sz w:val="32"/>
+                <w:szCs w:val="32"/>
+                <w:cs/>
+              </w:rPr>
+            </w:pPr>
+            <w:r>
+              <w:rPr>
+                <w:rFonts w:ascii="TH Sarabun New" w:hAnsi="TH Sarabun New" w:hint="cs"/>
+                <w:sz w:val="32"/>
+                <w:szCs w:val="32"/>
+                <w:cs/>
+              </w:rPr>
+              <w:t>แก้ไข</w:t>
+            </w:r>
+          </w:p>
+        </w:tc>
+        <w:tc>
+          <w:tcPr>
+            <w:tcW w:w="1659" w:type="dxa"/>
+            <w:shd w:val="clear" w:color="auto" w:fill="auto"/>
+          </w:tcPr>
+          <w:p>
+            <w:pPr>
+              <w:jc w:val="center"/>
+              <w:rPr>
+                <w:rFonts w:ascii="TH Sarabun New" w:hAnsi="TH Sarabun New"/>
+                <w:sz w:val="32"/>
+                <w:szCs w:val="32"/>
+              </w:rPr>
+            </w:pPr>
+            <w:r>
+              <w:rPr>
+                <w:rFonts w:ascii="TH Sarabun New" w:hAnsi="TH Sarabun New"/>
+                <w:sz w:val="32"/>
+                <w:szCs w:val="32"/>
+                <w:cs/>
+              </w:rPr>
+              <w:t>วริศรา</w:t>
+            </w:r>
+            <w:r>
+              <w:rPr>
+                <w:rFonts w:ascii="TH Sarabun New" w:hAnsi="TH Sarabun New" w:hint="cs"/>
+                <w:sz w:val="32"/>
+                <w:szCs w:val="32"/>
+                <w:cs/>
+              </w:rPr>
+              <w:t xml:space="preserve"> </w:t>
+            </w:r>
+            <w:r>
+              <w:rPr>
+                <w:rFonts w:ascii="TH Sarabun New" w:hAnsi="TH Sarabun New"/>
+                <w:sz w:val="32"/>
+                <w:szCs w:val="32"/>
+              </w:rPr>
+              <w:t>(D)</w:t>
+            </w:r>
+          </w:p>
+        </w:tc>
+        <w:tc>
+          <w:tcPr>
+            <w:tcW w:w="1660" w:type="dxa"/>
+            <w:shd w:val="clear" w:color="auto" w:fill="auto"/>
+          </w:tcPr>
+          <w:p>
+            <w:pPr>
+              <w:jc w:val="center"/>
+              <w:rPr>
+                <w:rFonts w:ascii="TH Sarabun New" w:hAnsi="TH Sarabun New"/>
+                <w:sz w:val="32"/>
+                <w:szCs w:val="32"/>
+              </w:rPr>
+            </w:pPr>
+            <w:r>
+              <w:rPr>
+                <w:rFonts w:ascii="TH Sarabun New" w:hAnsi="TH Sarabun New" w:hint="cs"/>
+                <w:sz w:val="32"/>
+                <w:szCs w:val="32"/>
+                <w:cs/>
+              </w:rPr>
+              <w:t xml:space="preserve">สมาชิกทีม </w:t>
+            </w:r>
+            <w:r>
+              <w:rPr>
+                <w:rFonts w:ascii="TH Sarabun New" w:hAnsi="TH Sarabun New"/>
+                <w:sz w:val="32"/>
+                <w:szCs w:val="32"/>
+              </w:rPr>
+              <w:t>4</w:t>
+            </w:r>
+          </w:p>
+        </w:tc>
+      </w:tr>
+      <w:tr>
+        <w:tc>
+          <w:tcPr>
+            <w:tcW w:w="985" w:type="dxa"/>
+            <w:shd w:val="clear" w:color="auto" w:fill="auto"/>
+          </w:tcPr>
+          <w:p>
+            <w:pPr>
+              <w:jc w:val="center"/>
+              <w:rPr>
+                <w:rFonts w:ascii="TH Sarabun New" w:hAnsi="TH Sarabun New"/>
+                <w:sz w:val="32"/>
+                <w:szCs w:val="32"/>
+              </w:rPr>
+            </w:pPr>
+            <w:r>
+              <w:rPr>
+                <w:rFonts w:ascii="TH Sarabun New" w:hAnsi="TH Sarabun New"/>
+                <w:sz w:val="32"/>
+                <w:szCs w:val="32"/>
+              </w:rPr>
+              <w:t>1.1.3</w:t>
+            </w:r>
+          </w:p>
+        </w:tc>
+        <w:tc>
+          <w:tcPr>
+            <w:tcW w:w="2070" w:type="dxa"/>
+            <w:shd w:val="clear" w:color="auto" w:fill="auto"/>
+          </w:tcPr>
+          <w:p>
+            <w:pPr>
+              <w:jc w:val="center"/>
+              <w:rPr>
+                <w:rFonts w:ascii="TH Sarabun New" w:hAnsi="TH Sarabun New"/>
+                <w:sz w:val="32"/>
+                <w:szCs w:val="32"/>
+              </w:rPr>
+            </w:pPr>
+            <w:r>
+              <w:rPr>
+                <w:rFonts w:ascii="TH Sarabun New" w:hAnsi="TH Sarabun New"/>
+                <w:sz w:val="32"/>
+                <w:szCs w:val="32"/>
+              </w:rPr>
+              <w:t xml:space="preserve">5 </w:t>
+            </w:r>
+            <w:r>
+              <w:rPr>
+                <w:rFonts w:ascii="TH Sarabun New" w:hAnsi="TH Sarabun New"/>
+                <w:sz w:val="32"/>
+                <w:szCs w:val="32"/>
+                <w:cs/>
+              </w:rPr>
+              <w:t>กรกฎาคม</w:t>
+            </w:r>
+            <w:r>
+              <w:rPr>
+                <w:rFonts w:ascii="TH Sarabun New" w:hAnsi="TH Sarabun New" w:hint="cs"/>
+                <w:sz w:val="32"/>
+                <w:szCs w:val="32"/>
+                <w:cs/>
+              </w:rPr>
+              <w:t xml:space="preserve"> </w:t>
+            </w:r>
+            <w:r>
+              <w:rPr>
+                <w:rFonts w:ascii="TH Sarabun New" w:hAnsi="TH Sarabun New"/>
+                <w:sz w:val="32"/>
+                <w:szCs w:val="32"/>
+              </w:rPr>
+              <w:t>2564</w:t>
+            </w:r>
+          </w:p>
+        </w:tc>
+        <w:tc>
+          <w:tcPr>
+            <w:tcW w:w="1922" w:type="dxa"/>
+            <w:shd w:val="clear" w:color="auto" w:fill="auto"/>
+          </w:tcPr>
+          <w:p>
+            <w:pPr>
+              <w:rPr>
+                <w:rFonts w:ascii="TH Sarabun New" w:hAnsi="TH Sarabun New" w:hint="cs"/>
+                <w:sz w:val="32"/>
+                <w:szCs w:val="32"/>
+                <w:cs/>
+              </w:rPr>
+            </w:pPr>
+            <w:r>
+              <w:rPr>
+                <w:rFonts w:ascii="TH Sarabun New" w:hAnsi="TH Sarabun New" w:hint="cs"/>
+                <w:sz w:val="32"/>
+                <w:szCs w:val="32"/>
+                <w:cs/>
+              </w:rPr>
+              <w:t>แก้ไข</w:t>
+            </w:r>
+          </w:p>
+        </w:tc>
+        <w:tc>
+          <w:tcPr>
+            <w:tcW w:w="1659" w:type="dxa"/>
+            <w:shd w:val="clear" w:color="auto" w:fill="auto"/>
+          </w:tcPr>
+          <w:p>
+            <w:pPr>
+              <w:jc w:val="center"/>
+              <w:rPr>
+                <w:rFonts w:ascii="TH Sarabun New" w:hAnsi="TH Sarabun New"/>
+                <w:sz w:val="32"/>
+                <w:szCs w:val="32"/>
+                <w:cs/>
+              </w:rPr>
+            </w:pPr>
+            <w:r>
+              <w:rPr>
+                <w:rFonts w:ascii="TH Sarabun New" w:hAnsi="TH Sarabun New"/>
+                <w:sz w:val="32"/>
+                <w:szCs w:val="32"/>
+                <w:cs/>
+              </w:rPr>
+              <w:t>วริศรา</w:t>
+            </w:r>
+            <w:r>
+              <w:rPr>
+                <w:rFonts w:ascii="TH Sarabun New" w:hAnsi="TH Sarabun New" w:hint="cs"/>
+                <w:sz w:val="32"/>
+                <w:szCs w:val="32"/>
+                <w:cs/>
+              </w:rPr>
+              <w:t xml:space="preserve"> </w:t>
+            </w:r>
+            <w:r>
+              <w:rPr>
+                <w:rFonts w:ascii="TH Sarabun New" w:hAnsi="TH Sarabun New"/>
+                <w:sz w:val="32"/>
+                <w:szCs w:val="32"/>
+              </w:rPr>
+              <w:t>(D)</w:t>
+            </w:r>
+          </w:p>
+        </w:tc>
+        <w:tc>
+          <w:tcPr>
+            <w:tcW w:w="1660" w:type="dxa"/>
+            <w:shd w:val="clear" w:color="auto" w:fill="auto"/>
+          </w:tcPr>
+          <w:p>
+            <w:pPr>
+              <w:jc w:val="center"/>
+              <w:rPr>
+                <w:rFonts w:ascii="TH Sarabun New" w:hAnsi="TH Sarabun New" w:hint="cs"/>
+                <w:sz w:val="32"/>
+                <w:szCs w:val="32"/>
+                <w:cs/>
+              </w:rPr>
+            </w:pPr>
+            <w:r>
+              <w:rPr>
+                <w:rFonts w:ascii="TH Sarabun New" w:hAnsi="TH Sarabun New" w:hint="cs"/>
+                <w:sz w:val="32"/>
+                <w:szCs w:val="32"/>
+                <w:cs/>
+              </w:rPr>
+              <w:t xml:space="preserve">สมาชิกทีม </w:t>
+            </w:r>
+            <w:r>
+              <w:rPr>
+                <w:rFonts w:ascii="TH Sarabun New" w:hAnsi="TH Sarabun New"/>
+                <w:sz w:val="32"/>
+                <w:szCs w:val="32"/>
+              </w:rPr>
+              <w:t>4</w:t>
+            </w:r>
+          </w:p>
+        </w:tc>
+      </w:tr>
+      <w:tr>
+        <w:tc>
+          <w:tcPr>
+            <w:tcW w:w="985" w:type="dxa"/>
+            <w:shd w:val="clear" w:color="auto" w:fill="auto"/>
+          </w:tcPr>
+          <w:p>
+            <w:pPr>
+              <w:jc w:val="center"/>
+              <w:rPr>
+                <w:rFonts w:ascii="TH Sarabun New" w:hAnsi="TH Sarabun New"/>
+                <w:sz w:val="32"/>
+                <w:szCs w:val="32"/>
+              </w:rPr>
+            </w:pPr>
+            <w:r>
+              <w:rPr>
+                <w:rFonts w:ascii="TH Sarabun New" w:hAnsi="TH Sarabun New"/>
+                <w:sz w:val="32"/>
+                <w:szCs w:val="32"/>
+              </w:rPr>
+              <w:t>1.1.2</w:t>
+            </w:r>
+          </w:p>
+        </w:tc>
+        <w:tc>
+          <w:tcPr>
+            <w:tcW w:w="2070" w:type="dxa"/>
+            <w:shd w:val="clear" w:color="auto" w:fill="auto"/>
+          </w:tcPr>
+          <w:p>
+            <w:pPr>
+              <w:jc w:val="center"/>
+              <w:rPr>
+                <w:rFonts w:ascii="TH Sarabun New" w:hAnsi="TH Sarabun New"/>
+                <w:sz w:val="32"/>
+                <w:szCs w:val="32"/>
+              </w:rPr>
+            </w:pPr>
+            <w:r>
+              <w:rPr>
+                <w:rFonts w:ascii="TH Sarabun New" w:hAnsi="TH Sarabun New"/>
+                <w:sz w:val="32"/>
+                <w:szCs w:val="32"/>
+              </w:rPr>
+              <w:t xml:space="preserve">3 </w:t>
+            </w:r>
+            <w:r>
+              <w:rPr>
+                <w:rFonts w:ascii="TH Sarabun New" w:hAnsi="TH Sarabun New"/>
+                <w:sz w:val="32"/>
+                <w:szCs w:val="32"/>
+                <w:cs/>
+              </w:rPr>
+              <w:t>กรกฎาคม</w:t>
+            </w:r>
+            <w:r>
+              <w:rPr>
+                <w:rFonts w:ascii="TH Sarabun New" w:hAnsi="TH Sarabun New" w:hint="cs"/>
+                <w:sz w:val="32"/>
+                <w:szCs w:val="32"/>
+                <w:cs/>
+              </w:rPr>
+              <w:t xml:space="preserve"> </w:t>
+            </w:r>
+            <w:r>
+              <w:rPr>
+                <w:rFonts w:ascii="TH Sarabun New" w:hAnsi="TH Sarabun New"/>
+                <w:sz w:val="32"/>
+                <w:szCs w:val="32"/>
+              </w:rPr>
+              <w:t>2564</w:t>
+            </w:r>
+          </w:p>
+        </w:tc>
+        <w:tc>
+          <w:tcPr>
+            <w:tcW w:w="1922" w:type="dxa"/>
+            <w:shd w:val="clear" w:color="auto" w:fill="auto"/>
+          </w:tcPr>
+          <w:p>
+            <w:pPr>
+              <w:rPr>
+                <w:rFonts w:ascii="TH Sarabun New" w:hAnsi="TH Sarabun New" w:hint="cs"/>
+                <w:sz w:val="32"/>
+                <w:szCs w:val="32"/>
+                <w:cs/>
+              </w:rPr>
+            </w:pPr>
+            <w:r>
+              <w:rPr>
+                <w:rFonts w:ascii="TH Sarabun New" w:hAnsi="TH Sarabun New" w:hint="cs"/>
+                <w:sz w:val="32"/>
+                <w:szCs w:val="32"/>
+                <w:cs/>
+              </w:rPr>
+              <w:t>แก้ไข</w:t>
+            </w:r>
+          </w:p>
+        </w:tc>
+        <w:tc>
+          <w:tcPr>
+            <w:tcW w:w="1659" w:type="dxa"/>
+            <w:shd w:val="clear" w:color="auto" w:fill="auto"/>
+          </w:tcPr>
+          <w:p>
+            <w:pPr>
+              <w:jc w:val="center"/>
+              <w:rPr>
+                <w:rFonts w:ascii="TH Sarabun New" w:hAnsi="TH Sarabun New"/>
+                <w:sz w:val="32"/>
+                <w:szCs w:val="32"/>
+                <w:cs/>
+              </w:rPr>
+            </w:pPr>
+            <w:r>
+              <w:rPr>
+                <w:rFonts w:ascii="TH Sarabun New" w:hAnsi="TH Sarabun New"/>
+                <w:sz w:val="32"/>
+                <w:szCs w:val="32"/>
+                <w:cs/>
+              </w:rPr>
+              <w:t>วริศรา</w:t>
+            </w:r>
+            <w:r>
+              <w:rPr>
+                <w:rFonts w:ascii="TH Sarabun New" w:hAnsi="TH Sarabun New" w:hint="cs"/>
+                <w:sz w:val="32"/>
+                <w:szCs w:val="32"/>
+                <w:cs/>
+              </w:rPr>
+              <w:t xml:space="preserve"> </w:t>
+            </w:r>
+            <w:r>
+              <w:rPr>
+                <w:rFonts w:ascii="TH Sarabun New" w:hAnsi="TH Sarabun New"/>
+                <w:sz w:val="32"/>
+                <w:szCs w:val="32"/>
+              </w:rPr>
+              <w:t>(D)</w:t>
+            </w:r>
+          </w:p>
+        </w:tc>
+        <w:tc>
+          <w:tcPr>
+            <w:tcW w:w="1660" w:type="dxa"/>
+            <w:shd w:val="clear" w:color="auto" w:fill="auto"/>
+          </w:tcPr>
+          <w:p>
+            <w:pPr>
+              <w:jc w:val="center"/>
+              <w:rPr>
+                <w:rFonts w:ascii="TH Sarabun New" w:hAnsi="TH Sarabun New" w:hint="cs"/>
+                <w:sz w:val="32"/>
+                <w:szCs w:val="32"/>
+                <w:cs/>
+              </w:rPr>
+            </w:pPr>
+            <w:r>
+              <w:rPr>
+                <w:rFonts w:ascii="TH Sarabun New" w:hAnsi="TH Sarabun New" w:hint="cs"/>
+                <w:sz w:val="32"/>
+                <w:szCs w:val="32"/>
+                <w:cs/>
+              </w:rPr>
+              <w:t xml:space="preserve">สมาชิกทีม </w:t>
+            </w:r>
+            <w:r>
+              <w:rPr>
+                <w:rFonts w:ascii="TH Sarabun New" w:hAnsi="TH Sarabun New"/>
+                <w:sz w:val="32"/>
+                <w:szCs w:val="32"/>
+              </w:rPr>
+              <w:t>4</w:t>
+            </w:r>
+          </w:p>
+        </w:tc>
+      </w:tr>
+      <w:tr>
+        <w:tc>
+          <w:tcPr>
+            <w:tcW w:w="985" w:type="dxa"/>
+            <w:shd w:val="clear" w:color="auto" w:fill="auto"/>
+          </w:tcPr>
+          <w:p>
+            <w:pPr>
+              <w:jc w:val="center"/>
+              <w:rPr>
+                <w:rFonts w:ascii="TH Sarabun New" w:hAnsi="TH Sarabun New"/>
+                <w:sz w:val="32"/>
+                <w:szCs w:val="32"/>
+              </w:rPr>
+            </w:pPr>
+            <w:r>
+              <w:rPr>
+                <w:rFonts w:ascii="TH Sarabun New" w:hAnsi="TH Sarabun New"/>
+                <w:sz w:val="32"/>
+                <w:szCs w:val="32"/>
+              </w:rPr>
+              <w:t>1.1.</w:t>
+            </w:r>
+            <w:r>
+              <w:rPr>
+                <w:rFonts w:ascii="TH Sarabun New" w:hAnsi="TH Sarabun New"/>
+                <w:sz w:val="32"/>
+                <w:szCs w:val="32"/>
+              </w:rPr>
+              <w:t>1</w:t>
+            </w:r>
+          </w:p>
+        </w:tc>
+        <w:tc>
+          <w:tcPr>
+            <w:tcW w:w="2070" w:type="dxa"/>
+            <w:shd w:val="clear" w:color="auto" w:fill="auto"/>
+          </w:tcPr>
+          <w:p>
+            <w:pPr>
+              <w:jc w:val="center"/>
+              <w:rPr>
+                <w:rFonts w:ascii="TH Sarabun New" w:hAnsi="TH Sarabun New"/>
+                <w:sz w:val="32"/>
+                <w:szCs w:val="32"/>
+              </w:rPr>
+            </w:pPr>
+            <w:r>
+              <w:rPr>
+                <w:rFonts w:ascii="TH Sarabun New" w:hAnsi="TH Sarabun New"/>
+                <w:sz w:val="32"/>
+                <w:szCs w:val="32"/>
+              </w:rPr>
+              <w:t>2</w:t>
+            </w:r>
+            <w:r>
+              <w:rPr>
+                <w:rFonts w:ascii="TH Sarabun New" w:hAnsi="TH Sarabun New"/>
+                <w:sz w:val="32"/>
+                <w:szCs w:val="32"/>
+              </w:rPr>
+              <w:t xml:space="preserve"> </w:t>
+            </w:r>
+            <w:r>
+              <w:rPr>
+                <w:rFonts w:ascii="TH Sarabun New" w:hAnsi="TH Sarabun New"/>
+                <w:sz w:val="32"/>
+                <w:szCs w:val="32"/>
+                <w:cs/>
+              </w:rPr>
+              <w:t>กรกฎาคม</w:t>
+            </w:r>
+            <w:r>
+              <w:rPr>
+                <w:rFonts w:ascii="TH Sarabun New" w:hAnsi="TH Sarabun New" w:hint="cs"/>
+                <w:sz w:val="32"/>
+                <w:szCs w:val="32"/>
+                <w:cs/>
+              </w:rPr>
+              <w:t xml:space="preserve"> </w:t>
+            </w:r>
+            <w:r>
+              <w:rPr>
+                <w:rFonts w:ascii="TH Sarabun New" w:hAnsi="TH Sarabun New"/>
+                <w:sz w:val="32"/>
+                <w:szCs w:val="32"/>
+              </w:rPr>
+              <w:t>2564</w:t>
+            </w:r>
+          </w:p>
+        </w:tc>
+        <w:tc>
+          <w:tcPr>
+            <w:tcW w:w="1922" w:type="dxa"/>
+            <w:shd w:val="clear" w:color="auto" w:fill="auto"/>
+          </w:tcPr>
+          <w:p>
+            <w:pPr>
+              <w:rPr>
+                <w:rFonts w:ascii="TH Sarabun New" w:hAnsi="TH Sarabun New" w:hint="cs"/>
+                <w:sz w:val="32"/>
+                <w:szCs w:val="32"/>
+                <w:cs/>
+              </w:rPr>
+            </w:pPr>
+            <w:r>
+              <w:rPr>
+                <w:rFonts w:ascii="TH Sarabun New" w:hAnsi="TH Sarabun New" w:hint="cs"/>
+                <w:sz w:val="32"/>
+                <w:szCs w:val="32"/>
+                <w:cs/>
+              </w:rPr>
+              <w:t>แก้ไข</w:t>
+            </w:r>
+          </w:p>
+        </w:tc>
+        <w:tc>
+          <w:tcPr>
+            <w:tcW w:w="1659" w:type="dxa"/>
+            <w:shd w:val="clear" w:color="auto" w:fill="auto"/>
+          </w:tcPr>
+          <w:p>
+            <w:pPr>
+              <w:jc w:val="center"/>
+              <w:rPr>
+                <w:rFonts w:ascii="TH Sarabun New" w:hAnsi="TH Sarabun New"/>
+                <w:sz w:val="32"/>
+                <w:szCs w:val="32"/>
+                <w:cs/>
+              </w:rPr>
+            </w:pPr>
+            <w:r>
+              <w:rPr>
+                <w:rFonts w:ascii="TH Sarabun New" w:hAnsi="TH Sarabun New"/>
+                <w:sz w:val="32"/>
+                <w:szCs w:val="32"/>
+                <w:cs/>
+              </w:rPr>
+              <w:t>วริศรา</w:t>
+            </w:r>
+            <w:r>
+              <w:rPr>
+                <w:rFonts w:ascii="TH Sarabun New" w:hAnsi="TH Sarabun New" w:hint="cs"/>
+                <w:sz w:val="32"/>
+                <w:szCs w:val="32"/>
+                <w:cs/>
+              </w:rPr>
+              <w:t xml:space="preserve"> </w:t>
+            </w:r>
+            <w:r>
+              <w:rPr>
+                <w:rFonts w:ascii="TH Sarabun New" w:hAnsi="TH Sarabun New"/>
+                <w:sz w:val="32"/>
+                <w:szCs w:val="32"/>
+              </w:rPr>
+              <w:t>(</w:t>
+            </w:r>
+            <w:r>
+              <w:rPr>
+                <w:rFonts w:ascii="TH Sarabun New" w:hAnsi="TH Sarabun New"/>
+                <w:sz w:val="32"/>
+                <w:szCs w:val="32"/>
+              </w:rPr>
+              <w:t>D</w:t>
+            </w:r>
+            <w:r>
+              <w:rPr>
+                <w:rFonts w:ascii="TH Sarabun New" w:hAnsi="TH Sarabun New"/>
+                <w:sz w:val="32"/>
+                <w:szCs w:val="32"/>
+              </w:rPr>
+              <w:t>)</w:t>
+            </w:r>
+          </w:p>
+        </w:tc>
+        <w:tc>
+          <w:tcPr>
+            <w:tcW w:w="1660" w:type="dxa"/>
+            <w:shd w:val="clear" w:color="auto" w:fill="auto"/>
+          </w:tcPr>
+          <w:p>
+            <w:pPr>
+              <w:jc w:val="center"/>
+              <w:rPr>
+                <w:rFonts w:ascii="TH Sarabun New" w:hAnsi="TH Sarabun New" w:hint="cs"/>
                 <w:sz w:val="32"/>
                 <w:szCs w:val="32"/>
                 <w:cs/>

</xml_diff>